<commit_message>
- novas apis - novas colunas nas entidades
</commit_message>
<xml_diff>
--- a/docs/AgendamentoLaboratorio_API's.docx
+++ b/docs/AgendamentoLaboratorio_API's.docx
@@ -1,6 +1,6 @@
 
 <file path=word/document.xml><?xml version="1.0" encoding="utf-8"?>
-<w:document xmlns:wpc="http://schemas.microsoft.com/office/word/2010/wordprocessingCanvas" xmlns:cx="http://schemas.microsoft.com/office/drawing/2014/chartex" xmlns:mc="http://schemas.openxmlformats.org/markup-compatibility/2006" xmlns:o="urn:schemas-microsoft-com:office:office" xmlns:r="http://schemas.openxmlformats.org/officeDocument/2006/relationships" xmlns:m="http://schemas.openxmlformats.org/officeDocument/2006/math" xmlns:v="urn:schemas-microsoft-com:vml" xmlns:wp14="http://schemas.microsoft.com/office/word/2010/wordprocessingDrawing" xmlns:wp="http://schemas.openxmlformats.org/drawingml/2006/wordprocessingDrawing" xmlns:w10="urn:schemas-microsoft-com:office:word" xmlns:w="http://schemas.openxmlformats.org/wordprocessingml/2006/main" xmlns:w14="http://schemas.microsoft.com/office/word/2010/wordml" xmlns:w15="http://schemas.microsoft.com/office/word/2012/wordml" xmlns:w16se="http://schemas.microsoft.com/office/word/2015/wordml/symex" xmlns:wpg="http://schemas.microsoft.com/office/word/2010/wordprocessingGroup" xmlns:wpi="http://schemas.microsoft.com/office/word/2010/wordprocessingInk" xmlns:wne="http://schemas.microsoft.com/office/word/2006/wordml" xmlns:wps="http://schemas.microsoft.com/office/word/2010/wordprocessingShape" mc:Ignorable="w14 w15 w16se wp14">
+<w:document xmlns:wpc="http://schemas.microsoft.com/office/word/2010/wordprocessingCanvas" xmlns:cx="http://schemas.microsoft.com/office/drawing/2014/chartex" xmlns:cx1="http://schemas.microsoft.com/office/drawing/2015/9/8/chartex" xmlns:cx2="http://schemas.microsoft.com/office/drawing/2015/10/21/chartex" xmlns:cx3="http://schemas.microsoft.com/office/drawing/2016/5/9/chartex" xmlns:cx4="http://schemas.microsoft.com/office/drawing/2016/5/10/chartex" xmlns:cx5="http://schemas.microsoft.com/office/drawing/2016/5/11/chartex" xmlns:mc="http://schemas.openxmlformats.org/markup-compatibility/2006" xmlns:o="urn:schemas-microsoft-com:office:office" xmlns:r="http://schemas.openxmlformats.org/officeDocument/2006/relationships" xmlns:m="http://schemas.openxmlformats.org/officeDocument/2006/math" xmlns:v="urn:schemas-microsoft-com:vml" xmlns:wp14="http://schemas.microsoft.com/office/word/2010/wordprocessingDrawing" xmlns:wp="http://schemas.openxmlformats.org/drawingml/2006/wordprocessingDrawing" xmlns:w10="urn:schemas-microsoft-com:office:word" xmlns:w="http://schemas.openxmlformats.org/wordprocessingml/2006/main" xmlns:w14="http://schemas.microsoft.com/office/word/2010/wordml" xmlns:w15="http://schemas.microsoft.com/office/word/2012/wordml" xmlns:w16se="http://schemas.microsoft.com/office/word/2015/wordml/symex" xmlns:wpg="http://schemas.microsoft.com/office/word/2010/wordprocessingGroup" xmlns:wpi="http://schemas.microsoft.com/office/word/2010/wordprocessingInk" xmlns:wne="http://schemas.microsoft.com/office/word/2006/wordml" xmlns:wps="http://schemas.microsoft.com/office/word/2010/wordprocessingShape" mc:Ignorable="w14 w15 w16se wp14">
   <w:body>
     <w:tbl>
       <w:tblPr>
@@ -283,13 +283,8 @@
         </w:numPr>
         <w:jc w:val="both"/>
       </w:pPr>
-      <w:proofErr w:type="gramStart"/>
       <w:r>
-        <w:t>.Net</w:t>
-      </w:r>
-      <w:proofErr w:type="gramEnd"/>
-      <w:r>
-        <w:t xml:space="preserve"> Framework</w:t>
+        <w:t>.Net Framework</w:t>
       </w:r>
     </w:p>
     <w:p>
@@ -371,15 +366,7 @@
       </w:r>
       <w:proofErr w:type="spellEnd"/>
       <w:r>
-        <w:t xml:space="preserve">” no cabeçalho da requisição </w:t>
-      </w:r>
-      <w:proofErr w:type="spellStart"/>
-      <w:r>
-        <w:t>http</w:t>
-      </w:r>
-      <w:proofErr w:type="spellEnd"/>
-      <w:r>
-        <w:t xml:space="preserve"> com o </w:t>
+        <w:t xml:space="preserve">” no cabeçalho da requisição http com o </w:t>
       </w:r>
       <w:proofErr w:type="spellStart"/>
       <w:r>
@@ -532,8 +519,6 @@
             <w:r>
               <w:t>.</w:t>
             </w:r>
-            <w:bookmarkStart w:id="0" w:name="_GoBack"/>
-            <w:bookmarkEnd w:id="0"/>
           </w:p>
           <w:p>
             <w:pPr>
@@ -607,23 +592,12 @@
               <w:jc w:val="both"/>
             </w:pPr>
             <w:proofErr w:type="spellStart"/>
-            <w:proofErr w:type="gramStart"/>
-            <w:r>
-              <w:t>Descri</w:t>
-            </w:r>
-            <w:r>
-              <w:t>ca</w:t>
-            </w:r>
-            <w:r>
-              <w:t>o</w:t>
-            </w:r>
-            <w:proofErr w:type="spellEnd"/>
-            <w:r>
-              <w:t>:{</w:t>
-            </w:r>
-            <w:proofErr w:type="gramEnd"/>
-            <w:r>
-              <w:t>descrição}</w:t>
+            <w:r>
+              <w:t>Descricao</w:t>
+            </w:r>
+            <w:proofErr w:type="spellEnd"/>
+            <w:r>
+              <w:t>:{descrição}</w:t>
             </w:r>
           </w:p>
           <w:p>
@@ -829,19 +803,7 @@
               <w:rPr>
                 <w:b/>
               </w:rPr>
-              <w:t>: disciplina [</w:t>
-            </w:r>
-            <w:r>
-              <w:rPr>
-                <w:b/>
-              </w:rPr>
-              <w:t>PUT</w:t>
-            </w:r>
-            <w:r>
-              <w:rPr>
-                <w:b/>
-              </w:rPr>
-              <w:t>]</w:t>
+              <w:t>: disciplina [PUT]</w:t>
             </w:r>
           </w:p>
         </w:tc>
@@ -863,10 +825,7 @@
               <w:t>Descri</w:t>
             </w:r>
             <w:r>
-              <w:t xml:space="preserve">ção: </w:t>
-            </w:r>
-            <w:r>
-              <w:t>Atualizar uma disciplina</w:t>
+              <w:t>ção: Atualizar uma disciplina</w:t>
             </w:r>
             <w:r>
               <w:t xml:space="preserve"> existente.</w:t>
@@ -878,13 +837,7 @@
               <w:jc w:val="both"/>
             </w:pPr>
             <w:r>
-              <w:t xml:space="preserve">Retorna 400 caso </w:t>
-            </w:r>
-            <w:r>
-              <w:t xml:space="preserve">a atualização </w:t>
-            </w:r>
-            <w:r>
-              <w:t>não seja efetuado com sucesso.</w:t>
+              <w:t>Retorna 400 caso a atualização não seja efetuado com sucesso.</w:t>
             </w:r>
           </w:p>
         </w:tc>
@@ -937,12 +890,10 @@
               <w:ind w:left="708"/>
               <w:jc w:val="both"/>
             </w:pPr>
-            <w:proofErr w:type="gramStart"/>
             <w:r>
               <w:t>Id:{</w:t>
             </w:r>
             <w:proofErr w:type="spellStart"/>
-            <w:proofErr w:type="gramEnd"/>
             <w:r>
               <w:t>idDisciplina</w:t>
             </w:r>
@@ -957,13 +908,8 @@
               <w:ind w:left="708"/>
               <w:jc w:val="both"/>
             </w:pPr>
-            <w:proofErr w:type="gramStart"/>
-            <w:r>
-              <w:t>Descrição:{</w:t>
-            </w:r>
-            <w:proofErr w:type="gramEnd"/>
-            <w:r>
-              <w:t>descrição}</w:t>
+            <w:r>
+              <w:t>Descrição:{descrição}</w:t>
             </w:r>
           </w:p>
           <w:p>
@@ -1167,45 +1113,21 @@
               <w:rPr>
                 <w:b/>
               </w:rPr>
-              <w:t>: disciplina</w:t>
-            </w:r>
+              <w:t>: disciplina/{</w:t>
+            </w:r>
+            <w:proofErr w:type="spellStart"/>
             <w:r>
               <w:rPr>
                 <w:b/>
               </w:rPr>
-              <w:t>/{</w:t>
-            </w:r>
-            <w:proofErr w:type="spellStart"/>
+              <w:t>idDisciplina</w:t>
+            </w:r>
+            <w:proofErr w:type="spellEnd"/>
             <w:r>
               <w:rPr>
                 <w:b/>
               </w:rPr>
-              <w:t>idDisciplina</w:t>
-            </w:r>
-            <w:proofErr w:type="spellEnd"/>
-            <w:r>
-              <w:rPr>
-                <w:b/>
-              </w:rPr>
-              <w:t>}</w:t>
-            </w:r>
-            <w:r>
-              <w:rPr>
-                <w:b/>
-              </w:rPr>
-              <w:t xml:space="preserve"> [</w:t>
-            </w:r>
-            <w:r>
-              <w:rPr>
-                <w:b/>
-              </w:rPr>
-              <w:t>DELETE</w:t>
-            </w:r>
-            <w:r>
-              <w:rPr>
-                <w:b/>
-              </w:rPr>
-              <w:t>]</w:t>
+              <w:t>} [DELETE]</w:t>
             </w:r>
           </w:p>
         </w:tc>
@@ -1227,10 +1149,7 @@
               <w:t>Descri</w:t>
             </w:r>
             <w:r>
-              <w:t xml:space="preserve">ção: </w:t>
-            </w:r>
-            <w:r>
-              <w:t>Deletar uma disciplina existente</w:t>
+              <w:t>ção: Deletar uma disciplina existente</w:t>
             </w:r>
           </w:p>
           <w:p>
@@ -1239,13 +1158,7 @@
               <w:jc w:val="both"/>
             </w:pPr>
             <w:r>
-              <w:t xml:space="preserve">Retorna 400 caso a </w:t>
-            </w:r>
-            <w:r>
-              <w:t>exclusão</w:t>
-            </w:r>
-            <w:r>
-              <w:t xml:space="preserve"> não seja efetuado com sucesso.</w:t>
+              <w:t>Retorna 400 caso a exclusão não seja efetuado com sucesso.</w:t>
             </w:r>
           </w:p>
         </w:tc>
@@ -1655,23 +1568,13 @@
                 <w:lang w:eastAsia="pt-BR"/>
               </w:rPr>
             </w:pPr>
-            <w:proofErr w:type="gramStart"/>
-            <w:r>
-              <w:rPr>
-                <w:rFonts w:asciiTheme="majorHAnsi" w:eastAsia="Times New Roman" w:hAnsiTheme="majorHAnsi" w:cstheme="majorHAnsi"/>
-                <w:color w:val="000000"/>
-                <w:lang w:eastAsia="pt-BR"/>
-              </w:rPr>
-              <w:t>Id:{</w:t>
-            </w:r>
-            <w:proofErr w:type="gramEnd"/>
-            <w:r>
-              <w:rPr>
-                <w:rFonts w:asciiTheme="majorHAnsi" w:eastAsia="Times New Roman" w:hAnsiTheme="majorHAnsi" w:cstheme="majorHAnsi"/>
-                <w:color w:val="000000"/>
-                <w:lang w:eastAsia="pt-BR"/>
-              </w:rPr>
-              <w:t>id},</w:t>
+            <w:r>
+              <w:rPr>
+                <w:rFonts w:asciiTheme="majorHAnsi" w:eastAsia="Times New Roman" w:hAnsiTheme="majorHAnsi" w:cstheme="majorHAnsi"/>
+                <w:color w:val="000000"/>
+                <w:lang w:eastAsia="pt-BR"/>
+              </w:rPr>
+              <w:t>Id:{id},</w:t>
             </w:r>
           </w:p>
           <w:p>
@@ -1683,23 +1586,13 @@
                 <w:lang w:eastAsia="pt-BR"/>
               </w:rPr>
             </w:pPr>
-            <w:proofErr w:type="gramStart"/>
-            <w:r>
-              <w:rPr>
-                <w:rFonts w:asciiTheme="majorHAnsi" w:eastAsia="Times New Roman" w:hAnsiTheme="majorHAnsi" w:cstheme="majorHAnsi"/>
-                <w:color w:val="000000"/>
-                <w:lang w:eastAsia="pt-BR"/>
-              </w:rPr>
-              <w:t>Descrição:{</w:t>
-            </w:r>
-            <w:proofErr w:type="gramEnd"/>
-            <w:r>
-              <w:rPr>
-                <w:rFonts w:asciiTheme="majorHAnsi" w:eastAsia="Times New Roman" w:hAnsiTheme="majorHAnsi" w:cstheme="majorHAnsi"/>
-                <w:color w:val="000000"/>
-                <w:lang w:eastAsia="pt-BR"/>
-              </w:rPr>
-              <w:t>descrição}</w:t>
+            <w:r>
+              <w:rPr>
+                <w:rFonts w:asciiTheme="majorHAnsi" w:eastAsia="Times New Roman" w:hAnsiTheme="majorHAnsi" w:cstheme="majorHAnsi"/>
+                <w:color w:val="000000"/>
+                <w:lang w:eastAsia="pt-BR"/>
+              </w:rPr>
+              <w:t>Descrição:{descrição}</w:t>
             </w:r>
           </w:p>
           <w:p>
@@ -1747,23 +1640,13 @@
                 <w:lang w:eastAsia="pt-BR"/>
               </w:rPr>
             </w:pPr>
-            <w:proofErr w:type="gramStart"/>
-            <w:r>
-              <w:rPr>
-                <w:rFonts w:asciiTheme="majorHAnsi" w:eastAsia="Times New Roman" w:hAnsiTheme="majorHAnsi" w:cstheme="majorHAnsi"/>
-                <w:color w:val="000000"/>
-                <w:lang w:eastAsia="pt-BR"/>
-              </w:rPr>
-              <w:t>Id:{</w:t>
-            </w:r>
-            <w:proofErr w:type="gramEnd"/>
-            <w:r>
-              <w:rPr>
-                <w:rFonts w:asciiTheme="majorHAnsi" w:eastAsia="Times New Roman" w:hAnsiTheme="majorHAnsi" w:cstheme="majorHAnsi"/>
-                <w:color w:val="000000"/>
-                <w:lang w:eastAsia="pt-BR"/>
-              </w:rPr>
-              <w:t>id},</w:t>
+            <w:r>
+              <w:rPr>
+                <w:rFonts w:asciiTheme="majorHAnsi" w:eastAsia="Times New Roman" w:hAnsiTheme="majorHAnsi" w:cstheme="majorHAnsi"/>
+                <w:color w:val="000000"/>
+                <w:lang w:eastAsia="pt-BR"/>
+              </w:rPr>
+              <w:t>Id:{id},</w:t>
             </w:r>
           </w:p>
           <w:p>
@@ -1776,7 +1659,6 @@
               </w:rPr>
             </w:pPr>
             <w:proofErr w:type="spellStart"/>
-            <w:proofErr w:type="gramStart"/>
             <w:r>
               <w:rPr>
                 <w:rFonts w:asciiTheme="majorHAnsi" w:eastAsia="Times New Roman" w:hAnsiTheme="majorHAnsi" w:cstheme="majorHAnsi"/>
@@ -1792,16 +1674,7 @@
                 <w:color w:val="000000"/>
                 <w:lang w:eastAsia="pt-BR"/>
               </w:rPr>
-              <w:t>:{</w:t>
-            </w:r>
-            <w:proofErr w:type="gramEnd"/>
-            <w:r>
-              <w:rPr>
-                <w:rFonts w:asciiTheme="majorHAnsi" w:eastAsia="Times New Roman" w:hAnsiTheme="majorHAnsi" w:cstheme="majorHAnsi"/>
-                <w:color w:val="000000"/>
-                <w:lang w:eastAsia="pt-BR"/>
-              </w:rPr>
-              <w:t>descrição}</w:t>
+              <w:t>:{descrição}</w:t>
             </w:r>
           </w:p>
           <w:p>
@@ -2084,14 +1957,7 @@
                 <w:rFonts w:asciiTheme="majorHAnsi" w:hAnsiTheme="majorHAnsi" w:cstheme="majorHAnsi"/>
                 <w:b/>
               </w:rPr>
-              <w:t>: disciplina</w:t>
-            </w:r>
-            <w:r>
-              <w:rPr>
-                <w:rFonts w:asciiTheme="majorHAnsi" w:hAnsiTheme="majorHAnsi" w:cstheme="majorHAnsi"/>
-                <w:b/>
-              </w:rPr>
-              <w:t>/{</w:t>
+              <w:t>: disciplina/{</w:t>
             </w:r>
             <w:proofErr w:type="spellStart"/>
             <w:r>
@@ -2304,23 +2170,13 @@
                 <w:lang w:eastAsia="pt-BR"/>
               </w:rPr>
             </w:pPr>
-            <w:proofErr w:type="gramStart"/>
-            <w:r>
-              <w:rPr>
-                <w:rFonts w:asciiTheme="majorHAnsi" w:eastAsia="Times New Roman" w:hAnsiTheme="majorHAnsi" w:cstheme="majorHAnsi"/>
-                <w:color w:val="000000"/>
-                <w:lang w:eastAsia="pt-BR"/>
-              </w:rPr>
-              <w:t>Id:{</w:t>
-            </w:r>
-            <w:proofErr w:type="gramEnd"/>
-            <w:r>
-              <w:rPr>
-                <w:rFonts w:asciiTheme="majorHAnsi" w:eastAsia="Times New Roman" w:hAnsiTheme="majorHAnsi" w:cstheme="majorHAnsi"/>
-                <w:color w:val="000000"/>
-                <w:lang w:eastAsia="pt-BR"/>
-              </w:rPr>
-              <w:t>id},</w:t>
+            <w:r>
+              <w:rPr>
+                <w:rFonts w:asciiTheme="majorHAnsi" w:eastAsia="Times New Roman" w:hAnsiTheme="majorHAnsi" w:cstheme="majorHAnsi"/>
+                <w:color w:val="000000"/>
+                <w:lang w:eastAsia="pt-BR"/>
+              </w:rPr>
+              <w:t>Id:{id},</w:t>
             </w:r>
           </w:p>
           <w:p>
@@ -2332,23 +2188,13 @@
                 <w:lang w:eastAsia="pt-BR"/>
               </w:rPr>
             </w:pPr>
-            <w:proofErr w:type="gramStart"/>
-            <w:r>
-              <w:rPr>
-                <w:rFonts w:asciiTheme="majorHAnsi" w:eastAsia="Times New Roman" w:hAnsiTheme="majorHAnsi" w:cstheme="majorHAnsi"/>
-                <w:color w:val="000000"/>
-                <w:lang w:eastAsia="pt-BR"/>
-              </w:rPr>
-              <w:t>Descrição:{</w:t>
-            </w:r>
-            <w:proofErr w:type="gramEnd"/>
-            <w:r>
-              <w:rPr>
-                <w:rFonts w:asciiTheme="majorHAnsi" w:eastAsia="Times New Roman" w:hAnsiTheme="majorHAnsi" w:cstheme="majorHAnsi"/>
-                <w:color w:val="000000"/>
-                <w:lang w:eastAsia="pt-BR"/>
-              </w:rPr>
-              <w:t>descrição}</w:t>
+            <w:r>
+              <w:rPr>
+                <w:rFonts w:asciiTheme="majorHAnsi" w:eastAsia="Times New Roman" w:hAnsiTheme="majorHAnsi" w:cstheme="majorHAnsi"/>
+                <w:color w:val="000000"/>
+                <w:lang w:eastAsia="pt-BR"/>
+              </w:rPr>
+              <w:t>Descrição:{descrição}</w:t>
             </w:r>
           </w:p>
           <w:p>
@@ -2657,10 +2503,7 @@
               <w:t>Descri</w:t>
             </w:r>
             <w:r>
-              <w:t>ção: Cadastrar um</w:t>
-            </w:r>
-            <w:r>
-              <w:t xml:space="preserve"> laboratório para agendamento </w:t>
+              <w:t xml:space="preserve">ção: Cadastrar um laboratório para agendamento </w:t>
             </w:r>
           </w:p>
           <w:p>
@@ -2723,17 +2566,12 @@
               <w:jc w:val="both"/>
             </w:pPr>
             <w:proofErr w:type="spellStart"/>
-            <w:proofErr w:type="gramStart"/>
             <w:r>
               <w:t>Descricao</w:t>
             </w:r>
             <w:proofErr w:type="spellEnd"/>
             <w:r>
-              <w:t>:{</w:t>
-            </w:r>
-            <w:proofErr w:type="gramEnd"/>
-            <w:r>
-              <w:t>descrição}</w:t>
+              <w:t>:{descrição}</w:t>
             </w:r>
           </w:p>
           <w:p>
@@ -2983,10 +2821,7 @@
               <w:t>Descri</w:t>
             </w:r>
             <w:r>
-              <w:t>ção: Atualizar um</w:t>
-            </w:r>
-            <w:r>
-              <w:t xml:space="preserve"> laboratório </w:t>
+              <w:t xml:space="preserve">ção: Atualizar um laboratório </w:t>
             </w:r>
           </w:p>
           <w:p>
@@ -3048,12 +2883,10 @@
               <w:ind w:left="708"/>
               <w:jc w:val="both"/>
             </w:pPr>
-            <w:proofErr w:type="gramStart"/>
             <w:r>
               <w:t>Id:{</w:t>
             </w:r>
             <w:proofErr w:type="spellStart"/>
-            <w:proofErr w:type="gramEnd"/>
             <w:r>
               <w:t>idDisciplina</w:t>
             </w:r>
@@ -3068,13 +2901,8 @@
               <w:ind w:left="708"/>
               <w:jc w:val="both"/>
             </w:pPr>
-            <w:proofErr w:type="gramStart"/>
-            <w:r>
-              <w:t>Descrição:{</w:t>
-            </w:r>
-            <w:proofErr w:type="gramEnd"/>
-            <w:r>
-              <w:t>descrição}</w:t>
+            <w:r>
+              <w:t>Descrição:{descrição}</w:t>
             </w:r>
           </w:p>
           <w:p>
@@ -3298,13 +3126,7 @@
               <w:rPr>
                 <w:b/>
               </w:rPr>
-              <w:t>id</w:t>
-            </w:r>
-            <w:r>
-              <w:rPr>
-                <w:b/>
-              </w:rPr>
-              <w:t>Laboratorio</w:t>
+              <w:t>idLaboratorio</w:t>
             </w:r>
             <w:proofErr w:type="spellEnd"/>
             <w:r>
@@ -3333,10 +3155,7 @@
               <w:t>Descri</w:t>
             </w:r>
             <w:r>
-              <w:t xml:space="preserve">ção: Deletar </w:t>
-            </w:r>
-            <w:r>
-              <w:t>um laboratório existente</w:t>
+              <w:t>ção: Deletar um laboratório existente</w:t>
             </w:r>
           </w:p>
           <w:p>
@@ -3625,19 +3444,7 @@
               <w:rPr>
                 <w:rFonts w:asciiTheme="majorHAnsi" w:hAnsiTheme="majorHAnsi" w:cstheme="majorHAnsi"/>
               </w:rPr>
-              <w:t xml:space="preserve">todas </w:t>
-            </w:r>
-            <w:r>
-              <w:rPr>
-                <w:rFonts w:asciiTheme="majorHAnsi" w:hAnsiTheme="majorHAnsi" w:cstheme="majorHAnsi"/>
-              </w:rPr>
-              <w:t xml:space="preserve">os laboratórios </w:t>
-            </w:r>
-            <w:r>
-              <w:rPr>
-                <w:rFonts w:asciiTheme="majorHAnsi" w:hAnsiTheme="majorHAnsi" w:cstheme="majorHAnsi"/>
-              </w:rPr>
-              <w:t>cadastradas</w:t>
+              <w:t>todas os laboratórios cadastradas</w:t>
             </w:r>
           </w:p>
         </w:tc>
@@ -3770,23 +3577,13 @@
                 <w:lang w:eastAsia="pt-BR"/>
               </w:rPr>
             </w:pPr>
-            <w:proofErr w:type="gramStart"/>
-            <w:r>
-              <w:rPr>
-                <w:rFonts w:asciiTheme="majorHAnsi" w:eastAsia="Times New Roman" w:hAnsiTheme="majorHAnsi" w:cstheme="majorHAnsi"/>
-                <w:color w:val="000000"/>
-                <w:lang w:eastAsia="pt-BR"/>
-              </w:rPr>
-              <w:t>Id:{</w:t>
-            </w:r>
-            <w:proofErr w:type="gramEnd"/>
-            <w:r>
-              <w:rPr>
-                <w:rFonts w:asciiTheme="majorHAnsi" w:eastAsia="Times New Roman" w:hAnsiTheme="majorHAnsi" w:cstheme="majorHAnsi"/>
-                <w:color w:val="000000"/>
-                <w:lang w:eastAsia="pt-BR"/>
-              </w:rPr>
-              <w:t>id},</w:t>
+            <w:r>
+              <w:rPr>
+                <w:rFonts w:asciiTheme="majorHAnsi" w:eastAsia="Times New Roman" w:hAnsiTheme="majorHAnsi" w:cstheme="majorHAnsi"/>
+                <w:color w:val="000000"/>
+                <w:lang w:eastAsia="pt-BR"/>
+              </w:rPr>
+              <w:t>Id:{id},</w:t>
             </w:r>
           </w:p>
           <w:p>
@@ -3798,23 +3595,13 @@
                 <w:lang w:eastAsia="pt-BR"/>
               </w:rPr>
             </w:pPr>
-            <w:proofErr w:type="gramStart"/>
-            <w:r>
-              <w:rPr>
-                <w:rFonts w:asciiTheme="majorHAnsi" w:eastAsia="Times New Roman" w:hAnsiTheme="majorHAnsi" w:cstheme="majorHAnsi"/>
-                <w:color w:val="000000"/>
-                <w:lang w:eastAsia="pt-BR"/>
-              </w:rPr>
-              <w:t>Descrição:{</w:t>
-            </w:r>
-            <w:proofErr w:type="gramEnd"/>
-            <w:r>
-              <w:rPr>
-                <w:rFonts w:asciiTheme="majorHAnsi" w:eastAsia="Times New Roman" w:hAnsiTheme="majorHAnsi" w:cstheme="majorHAnsi"/>
-                <w:color w:val="000000"/>
-                <w:lang w:eastAsia="pt-BR"/>
-              </w:rPr>
-              <w:t>descrição}</w:t>
+            <w:r>
+              <w:rPr>
+                <w:rFonts w:asciiTheme="majorHAnsi" w:eastAsia="Times New Roman" w:hAnsiTheme="majorHAnsi" w:cstheme="majorHAnsi"/>
+                <w:color w:val="000000"/>
+                <w:lang w:eastAsia="pt-BR"/>
+              </w:rPr>
+              <w:t>Descrição:{descrição}</w:t>
             </w:r>
           </w:p>
           <w:p>
@@ -3862,23 +3649,13 @@
                 <w:lang w:eastAsia="pt-BR"/>
               </w:rPr>
             </w:pPr>
-            <w:proofErr w:type="gramStart"/>
-            <w:r>
-              <w:rPr>
-                <w:rFonts w:asciiTheme="majorHAnsi" w:eastAsia="Times New Roman" w:hAnsiTheme="majorHAnsi" w:cstheme="majorHAnsi"/>
-                <w:color w:val="000000"/>
-                <w:lang w:eastAsia="pt-BR"/>
-              </w:rPr>
-              <w:t>Id:{</w:t>
-            </w:r>
-            <w:proofErr w:type="gramEnd"/>
-            <w:r>
-              <w:rPr>
-                <w:rFonts w:asciiTheme="majorHAnsi" w:eastAsia="Times New Roman" w:hAnsiTheme="majorHAnsi" w:cstheme="majorHAnsi"/>
-                <w:color w:val="000000"/>
-                <w:lang w:eastAsia="pt-BR"/>
-              </w:rPr>
-              <w:t>id},</w:t>
+            <w:r>
+              <w:rPr>
+                <w:rFonts w:asciiTheme="majorHAnsi" w:eastAsia="Times New Roman" w:hAnsiTheme="majorHAnsi" w:cstheme="majorHAnsi"/>
+                <w:color w:val="000000"/>
+                <w:lang w:eastAsia="pt-BR"/>
+              </w:rPr>
+              <w:t>Id:{id},</w:t>
             </w:r>
           </w:p>
           <w:p>
@@ -3891,7 +3668,6 @@
               </w:rPr>
             </w:pPr>
             <w:proofErr w:type="spellStart"/>
-            <w:proofErr w:type="gramStart"/>
             <w:r>
               <w:rPr>
                 <w:rFonts w:asciiTheme="majorHAnsi" w:eastAsia="Times New Roman" w:hAnsiTheme="majorHAnsi" w:cstheme="majorHAnsi"/>
@@ -3907,16 +3683,7 @@
                 <w:color w:val="000000"/>
                 <w:lang w:eastAsia="pt-BR"/>
               </w:rPr>
-              <w:t>:{</w:t>
-            </w:r>
-            <w:proofErr w:type="gramEnd"/>
-            <w:r>
-              <w:rPr>
-                <w:rFonts w:asciiTheme="majorHAnsi" w:eastAsia="Times New Roman" w:hAnsiTheme="majorHAnsi" w:cstheme="majorHAnsi"/>
-                <w:color w:val="000000"/>
-                <w:lang w:eastAsia="pt-BR"/>
-              </w:rPr>
-              <w:t>descrição}</w:t>
+              <w:t>:{descrição}</w:t>
             </w:r>
           </w:p>
           <w:p>
@@ -4232,14 +3999,7 @@
                 <w:rFonts w:asciiTheme="majorHAnsi" w:hAnsiTheme="majorHAnsi" w:cstheme="majorHAnsi"/>
                 <w:b/>
               </w:rPr>
-              <w:t>id</w:t>
-            </w:r>
-            <w:r>
-              <w:rPr>
-                <w:rFonts w:asciiTheme="majorHAnsi" w:hAnsiTheme="majorHAnsi" w:cstheme="majorHAnsi"/>
-                <w:b/>
-              </w:rPr>
-              <w:t>Laboratorio</w:t>
+              <w:t>idLaboratorio</w:t>
             </w:r>
             <w:proofErr w:type="spellEnd"/>
             <w:r>
@@ -4283,19 +4043,7 @@
               <w:rPr>
                 <w:rFonts w:asciiTheme="majorHAnsi" w:hAnsiTheme="majorHAnsi" w:cstheme="majorHAnsi"/>
               </w:rPr>
-              <w:t>as informações d</w:t>
-            </w:r>
-            <w:r>
-              <w:rPr>
-                <w:rFonts w:asciiTheme="majorHAnsi" w:hAnsiTheme="majorHAnsi" w:cstheme="majorHAnsi"/>
-              </w:rPr>
-              <w:t>o laboratório</w:t>
-            </w:r>
-            <w:r>
-              <w:rPr>
-                <w:rFonts w:asciiTheme="majorHAnsi" w:hAnsiTheme="majorHAnsi" w:cstheme="majorHAnsi"/>
-              </w:rPr>
-              <w:t xml:space="preserve"> pelo {id}</w:t>
+              <w:t>as informações do laboratório pelo {id}</w:t>
             </w:r>
             <w:r>
               <w:rPr>
@@ -4456,23 +4204,13 @@
                 <w:lang w:eastAsia="pt-BR"/>
               </w:rPr>
             </w:pPr>
-            <w:proofErr w:type="gramStart"/>
-            <w:r>
-              <w:rPr>
-                <w:rFonts w:asciiTheme="majorHAnsi" w:eastAsia="Times New Roman" w:hAnsiTheme="majorHAnsi" w:cstheme="majorHAnsi"/>
-                <w:color w:val="000000"/>
-                <w:lang w:eastAsia="pt-BR"/>
-              </w:rPr>
-              <w:t>Id:{</w:t>
-            </w:r>
-            <w:proofErr w:type="gramEnd"/>
-            <w:r>
-              <w:rPr>
-                <w:rFonts w:asciiTheme="majorHAnsi" w:eastAsia="Times New Roman" w:hAnsiTheme="majorHAnsi" w:cstheme="majorHAnsi"/>
-                <w:color w:val="000000"/>
-                <w:lang w:eastAsia="pt-BR"/>
-              </w:rPr>
-              <w:t>id},</w:t>
+            <w:r>
+              <w:rPr>
+                <w:rFonts w:asciiTheme="majorHAnsi" w:eastAsia="Times New Roman" w:hAnsiTheme="majorHAnsi" w:cstheme="majorHAnsi"/>
+                <w:color w:val="000000"/>
+                <w:lang w:eastAsia="pt-BR"/>
+              </w:rPr>
+              <w:t>Id:{id},</w:t>
             </w:r>
           </w:p>
           <w:p>
@@ -4484,23 +4222,13 @@
                 <w:lang w:eastAsia="pt-BR"/>
               </w:rPr>
             </w:pPr>
-            <w:proofErr w:type="gramStart"/>
-            <w:r>
-              <w:rPr>
-                <w:rFonts w:asciiTheme="majorHAnsi" w:eastAsia="Times New Roman" w:hAnsiTheme="majorHAnsi" w:cstheme="majorHAnsi"/>
-                <w:color w:val="000000"/>
-                <w:lang w:eastAsia="pt-BR"/>
-              </w:rPr>
-              <w:t>Descrição:{</w:t>
-            </w:r>
-            <w:proofErr w:type="gramEnd"/>
-            <w:r>
-              <w:rPr>
-                <w:rFonts w:asciiTheme="majorHAnsi" w:eastAsia="Times New Roman" w:hAnsiTheme="majorHAnsi" w:cstheme="majorHAnsi"/>
-                <w:color w:val="000000"/>
-                <w:lang w:eastAsia="pt-BR"/>
-              </w:rPr>
-              <w:t>descrição}</w:t>
+            <w:r>
+              <w:rPr>
+                <w:rFonts w:asciiTheme="majorHAnsi" w:eastAsia="Times New Roman" w:hAnsiTheme="majorHAnsi" w:cstheme="majorHAnsi"/>
+                <w:color w:val="000000"/>
+                <w:lang w:eastAsia="pt-BR"/>
+              </w:rPr>
+              <w:t>Descrição:{descrição}</w:t>
             </w:r>
           </w:p>
           <w:p>
@@ -4952,22 +4680,13 @@
               </w:rPr>
             </w:pPr>
             <w:proofErr w:type="spellStart"/>
-            <w:proofErr w:type="gramStart"/>
-            <w:r>
-              <w:rPr>
-                <w:rFonts w:asciiTheme="majorHAnsi" w:eastAsia="Times New Roman" w:hAnsiTheme="majorHAnsi" w:cstheme="majorHAnsi"/>
-                <w:color w:val="000000"/>
-                <w:lang w:eastAsia="pt-BR"/>
-              </w:rPr>
-              <w:t>Id</w:t>
-            </w:r>
-            <w:r>
-              <w:rPr>
-                <w:rFonts w:asciiTheme="majorHAnsi" w:eastAsia="Times New Roman" w:hAnsiTheme="majorHAnsi" w:cstheme="majorHAnsi"/>
-                <w:color w:val="000000"/>
-                <w:lang w:eastAsia="pt-BR"/>
-              </w:rPr>
-              <w:t>Laboratorio</w:t>
+            <w:r>
+              <w:rPr>
+                <w:rFonts w:asciiTheme="majorHAnsi" w:eastAsia="Times New Roman" w:hAnsiTheme="majorHAnsi" w:cstheme="majorHAnsi"/>
+                <w:color w:val="000000"/>
+                <w:lang w:eastAsia="pt-BR"/>
+              </w:rPr>
+              <w:t>IdLaboratorio</w:t>
             </w:r>
             <w:proofErr w:type="spellEnd"/>
             <w:r>
@@ -4979,22 +4698,13 @@
               <w:t>:{</w:t>
             </w:r>
             <w:proofErr w:type="spellStart"/>
-            <w:proofErr w:type="gramEnd"/>
-            <w:r>
-              <w:rPr>
-                <w:rFonts w:asciiTheme="majorHAnsi" w:eastAsia="Times New Roman" w:hAnsiTheme="majorHAnsi" w:cstheme="majorHAnsi"/>
-                <w:color w:val="000000"/>
-                <w:lang w:eastAsia="pt-BR"/>
-              </w:rPr>
-              <w:t>id</w:t>
-            </w:r>
-            <w:r>
-              <w:rPr>
-                <w:rFonts w:asciiTheme="majorHAnsi" w:eastAsia="Times New Roman" w:hAnsiTheme="majorHAnsi" w:cstheme="majorHAnsi"/>
-                <w:color w:val="000000"/>
-                <w:lang w:eastAsia="pt-BR"/>
-              </w:rPr>
-              <w:t>Laboratorio</w:t>
+            <w:r>
+              <w:rPr>
+                <w:rFonts w:asciiTheme="majorHAnsi" w:eastAsia="Times New Roman" w:hAnsiTheme="majorHAnsi" w:cstheme="majorHAnsi"/>
+                <w:color w:val="000000"/>
+                <w:lang w:eastAsia="pt-BR"/>
+              </w:rPr>
+              <w:t>idLaboratorio</w:t>
             </w:r>
             <w:proofErr w:type="spellEnd"/>
             <w:r>
@@ -5016,7 +4726,6 @@
               </w:rPr>
             </w:pPr>
             <w:proofErr w:type="spellStart"/>
-            <w:proofErr w:type="gramStart"/>
             <w:r>
               <w:rPr>
                 <w:rFonts w:asciiTheme="majorHAnsi" w:eastAsia="Times New Roman" w:hAnsiTheme="majorHAnsi" w:cstheme="majorHAnsi"/>
@@ -5035,7 +4744,6 @@
               <w:t>:{</w:t>
             </w:r>
             <w:proofErr w:type="spellStart"/>
-            <w:proofErr w:type="gramEnd"/>
             <w:r>
               <w:rPr>
                 <w:rFonts w:asciiTheme="majorHAnsi" w:eastAsia="Times New Roman" w:hAnsiTheme="majorHAnsi" w:cstheme="majorHAnsi"/>
@@ -5064,7 +4772,6 @@
               </w:rPr>
             </w:pPr>
             <w:proofErr w:type="spellStart"/>
-            <w:proofErr w:type="gramStart"/>
             <w:r>
               <w:rPr>
                 <w:rFonts w:asciiTheme="majorHAnsi" w:eastAsia="Times New Roman" w:hAnsiTheme="majorHAnsi" w:cstheme="majorHAnsi"/>
@@ -5083,7 +4790,6 @@
               <w:t>:{</w:t>
             </w:r>
             <w:proofErr w:type="spellStart"/>
-            <w:proofErr w:type="gramEnd"/>
             <w:r>
               <w:rPr>
                 <w:rFonts w:asciiTheme="majorHAnsi" w:eastAsia="Times New Roman" w:hAnsiTheme="majorHAnsi" w:cstheme="majorHAnsi"/>
@@ -5112,7 +4818,6 @@
               </w:rPr>
             </w:pPr>
             <w:proofErr w:type="spellStart"/>
-            <w:proofErr w:type="gramStart"/>
             <w:r>
               <w:rPr>
                 <w:rFonts w:asciiTheme="majorHAnsi" w:eastAsia="Times New Roman" w:hAnsiTheme="majorHAnsi" w:cstheme="majorHAnsi"/>
@@ -5131,7 +4836,6 @@
               <w:t>:{</w:t>
             </w:r>
             <w:proofErr w:type="spellStart"/>
-            <w:proofErr w:type="gramEnd"/>
             <w:r>
               <w:rPr>
                 <w:rFonts w:asciiTheme="majorHAnsi" w:eastAsia="Times New Roman" w:hAnsiTheme="majorHAnsi" w:cstheme="majorHAnsi"/>
@@ -5446,21 +5150,7 @@
                 <w:rFonts w:asciiTheme="majorHAnsi" w:hAnsiTheme="majorHAnsi" w:cstheme="majorHAnsi"/>
                 <w:b/>
               </w:rPr>
-              <w:t>: agendamento</w:t>
-            </w:r>
-            <w:r>
-              <w:rPr>
-                <w:rFonts w:asciiTheme="majorHAnsi" w:hAnsiTheme="majorHAnsi" w:cstheme="majorHAnsi"/>
-                <w:b/>
-              </w:rPr>
-              <w:t>/liberar</w:t>
-            </w:r>
-            <w:r>
-              <w:rPr>
-                <w:rFonts w:asciiTheme="majorHAnsi" w:hAnsiTheme="majorHAnsi" w:cstheme="majorHAnsi"/>
-                <w:b/>
-              </w:rPr>
-              <w:t xml:space="preserve"> </w:t>
+              <w:t xml:space="preserve">: agendamento/liberar </w:t>
             </w:r>
             <w:r>
               <w:rPr>
@@ -5713,7 +5403,6 @@
               </w:rPr>
             </w:pPr>
             <w:proofErr w:type="spellStart"/>
-            <w:proofErr w:type="gramStart"/>
             <w:r>
               <w:rPr>
                 <w:rFonts w:asciiTheme="majorHAnsi" w:eastAsia="Times New Roman" w:hAnsiTheme="majorHAnsi" w:cstheme="majorHAnsi"/>
@@ -5732,7 +5421,6 @@
               <w:t>:{</w:t>
             </w:r>
             <w:proofErr w:type="spellStart"/>
-            <w:proofErr w:type="gramEnd"/>
             <w:r>
               <w:rPr>
                 <w:rFonts w:asciiTheme="majorHAnsi" w:eastAsia="Times New Roman" w:hAnsiTheme="majorHAnsi" w:cstheme="majorHAnsi"/>
@@ -5761,7 +5449,6 @@
               </w:rPr>
             </w:pPr>
             <w:proofErr w:type="spellStart"/>
-            <w:proofErr w:type="gramStart"/>
             <w:r>
               <w:rPr>
                 <w:rFonts w:asciiTheme="majorHAnsi" w:eastAsia="Times New Roman" w:hAnsiTheme="majorHAnsi" w:cstheme="majorHAnsi"/>
@@ -5780,7 +5467,6 @@
               <w:t>:{</w:t>
             </w:r>
             <w:proofErr w:type="spellStart"/>
-            <w:proofErr w:type="gramEnd"/>
             <w:r>
               <w:rPr>
                 <w:rFonts w:asciiTheme="majorHAnsi" w:eastAsia="Times New Roman" w:hAnsiTheme="majorHAnsi" w:cstheme="majorHAnsi"/>
@@ -5809,7 +5495,6 @@
               </w:rPr>
             </w:pPr>
             <w:proofErr w:type="spellStart"/>
-            <w:proofErr w:type="gramStart"/>
             <w:r>
               <w:rPr>
                 <w:rFonts w:asciiTheme="majorHAnsi" w:eastAsia="Times New Roman" w:hAnsiTheme="majorHAnsi" w:cstheme="majorHAnsi"/>
@@ -5828,7 +5513,6 @@
               <w:t>:{</w:t>
             </w:r>
             <w:proofErr w:type="spellStart"/>
-            <w:proofErr w:type="gramEnd"/>
             <w:r>
               <w:rPr>
                 <w:rFonts w:asciiTheme="majorHAnsi" w:eastAsia="Times New Roman" w:hAnsiTheme="majorHAnsi" w:cstheme="majorHAnsi"/>
@@ -5857,7 +5541,6 @@
               </w:rPr>
             </w:pPr>
             <w:proofErr w:type="spellStart"/>
-            <w:proofErr w:type="gramStart"/>
             <w:r>
               <w:rPr>
                 <w:rFonts w:asciiTheme="majorHAnsi" w:eastAsia="Times New Roman" w:hAnsiTheme="majorHAnsi" w:cstheme="majorHAnsi"/>
@@ -5876,7 +5559,6 @@
               <w:t>:{</w:t>
             </w:r>
             <w:proofErr w:type="spellStart"/>
-            <w:proofErr w:type="gramEnd"/>
             <w:r>
               <w:rPr>
                 <w:rFonts w:asciiTheme="majorHAnsi" w:eastAsia="Times New Roman" w:hAnsiTheme="majorHAnsi" w:cstheme="majorHAnsi"/>
@@ -6151,6 +5833,1207 @@
           <w:b/>
         </w:rPr>
       </w:pPr>
+    </w:p>
+    <w:p>
+      <w:pPr>
+        <w:pStyle w:val="SemEspaamento"/>
+        <w:jc w:val="both"/>
+        <w:rPr>
+          <w:b/>
+        </w:rPr>
+      </w:pPr>
+    </w:p>
+    <w:tbl>
+      <w:tblPr>
+        <w:tblStyle w:val="Tabelacomgrade"/>
+        <w:tblW w:w="0" w:type="auto"/>
+        <w:jc w:val="center"/>
+        <w:tblLook w:val="04A0" w:firstRow="1" w:lastRow="0" w:firstColumn="1" w:lastColumn="0" w:noHBand="0" w:noVBand="1"/>
+      </w:tblPr>
+      <w:tblGrid>
+        <w:gridCol w:w="8646"/>
+      </w:tblGrid>
+      <w:tr>
+        <w:trPr>
+          <w:jc w:val="center"/>
+        </w:trPr>
+        <w:tc>
+          <w:tcPr>
+            <w:tcW w:w="8646" w:type="dxa"/>
+          </w:tcPr>
+          <w:p>
+            <w:pPr>
+              <w:rPr>
+                <w:rFonts w:asciiTheme="majorHAnsi" w:hAnsiTheme="majorHAnsi" w:cstheme="majorHAnsi"/>
+                <w:b/>
+              </w:rPr>
+            </w:pPr>
+            <w:proofErr w:type="spellStart"/>
+            <w:r>
+              <w:rPr>
+                <w:rFonts w:asciiTheme="majorHAnsi" w:hAnsiTheme="majorHAnsi" w:cstheme="majorHAnsi"/>
+                <w:b/>
+              </w:rPr>
+              <w:lastRenderedPageBreak/>
+              <w:t>Route</w:t>
+            </w:r>
+            <w:proofErr w:type="spellEnd"/>
+            <w:r>
+              <w:rPr>
+                <w:rFonts w:asciiTheme="majorHAnsi" w:hAnsiTheme="majorHAnsi" w:cstheme="majorHAnsi"/>
+                <w:b/>
+              </w:rPr>
+              <w:t xml:space="preserve">: agendamento </w:t>
+            </w:r>
+            <w:r>
+              <w:rPr>
+                <w:rFonts w:asciiTheme="majorHAnsi" w:hAnsiTheme="majorHAnsi" w:cstheme="majorHAnsi"/>
+                <w:b/>
+              </w:rPr>
+              <w:t xml:space="preserve"> [</w:t>
+            </w:r>
+            <w:r>
+              <w:rPr>
+                <w:rFonts w:asciiTheme="majorHAnsi" w:hAnsiTheme="majorHAnsi" w:cstheme="majorHAnsi"/>
+                <w:b/>
+              </w:rPr>
+              <w:t>GET</w:t>
+            </w:r>
+            <w:r>
+              <w:rPr>
+                <w:rFonts w:asciiTheme="majorHAnsi" w:hAnsiTheme="majorHAnsi" w:cstheme="majorHAnsi"/>
+                <w:b/>
+              </w:rPr>
+              <w:t>]</w:t>
+            </w:r>
+          </w:p>
+        </w:tc>
+      </w:tr>
+      <w:tr>
+        <w:trPr>
+          <w:jc w:val="center"/>
+        </w:trPr>
+        <w:tc>
+          <w:tcPr>
+            <w:tcW w:w="8646" w:type="dxa"/>
+          </w:tcPr>
+          <w:p>
+            <w:pPr>
+              <w:rPr>
+                <w:rFonts w:asciiTheme="majorHAnsi" w:hAnsiTheme="majorHAnsi" w:cstheme="majorHAnsi"/>
+                <w:u w:val="single"/>
+              </w:rPr>
+            </w:pPr>
+            <w:r>
+              <w:rPr>
+                <w:rFonts w:asciiTheme="majorHAnsi" w:hAnsiTheme="majorHAnsi" w:cstheme="majorHAnsi"/>
+              </w:rPr>
+              <w:t xml:space="preserve">Descrição: </w:t>
+            </w:r>
+            <w:r>
+              <w:rPr>
+                <w:rFonts w:asciiTheme="majorHAnsi" w:hAnsiTheme="majorHAnsi" w:cstheme="majorHAnsi"/>
+              </w:rPr>
+              <w:t>Retorna os agendamentos abertos</w:t>
+            </w:r>
+          </w:p>
+          <w:p>
+            <w:pPr>
+              <w:rPr>
+                <w:rFonts w:asciiTheme="majorHAnsi" w:hAnsiTheme="majorHAnsi" w:cstheme="majorHAnsi"/>
+              </w:rPr>
+            </w:pPr>
+            <w:r>
+              <w:rPr>
+                <w:rFonts w:asciiTheme="majorHAnsi" w:hAnsiTheme="majorHAnsi" w:cstheme="majorHAnsi"/>
+              </w:rPr>
+              <w:t>Retorna 400 “</w:t>
+            </w:r>
+            <w:proofErr w:type="spellStart"/>
+            <w:r>
+              <w:rPr>
+                <w:rFonts w:asciiTheme="majorHAnsi" w:hAnsiTheme="majorHAnsi" w:cstheme="majorHAnsi"/>
+              </w:rPr>
+              <w:t>Bad</w:t>
+            </w:r>
+            <w:proofErr w:type="spellEnd"/>
+            <w:r>
+              <w:rPr>
+                <w:rFonts w:asciiTheme="majorHAnsi" w:hAnsiTheme="majorHAnsi" w:cstheme="majorHAnsi"/>
+              </w:rPr>
+              <w:t xml:space="preserve"> </w:t>
+            </w:r>
+            <w:proofErr w:type="spellStart"/>
+            <w:r>
+              <w:rPr>
+                <w:rFonts w:asciiTheme="majorHAnsi" w:hAnsiTheme="majorHAnsi" w:cstheme="majorHAnsi"/>
+              </w:rPr>
+              <w:t>Resquest</w:t>
+            </w:r>
+            <w:proofErr w:type="spellEnd"/>
+            <w:r>
+              <w:rPr>
+                <w:rFonts w:asciiTheme="majorHAnsi" w:hAnsiTheme="majorHAnsi" w:cstheme="majorHAnsi"/>
+              </w:rPr>
+              <w:t xml:space="preserve">” </w:t>
+            </w:r>
+            <w:r>
+              <w:rPr>
+                <w:rFonts w:asciiTheme="majorHAnsi" w:hAnsiTheme="majorHAnsi" w:cstheme="majorHAnsi"/>
+              </w:rPr>
+              <w:t>quando ocorreu algum erro na busca</w:t>
+            </w:r>
+            <w:r>
+              <w:rPr>
+                <w:rFonts w:asciiTheme="majorHAnsi" w:hAnsiTheme="majorHAnsi" w:cstheme="majorHAnsi"/>
+              </w:rPr>
+              <w:t>.</w:t>
+            </w:r>
+          </w:p>
+        </w:tc>
+      </w:tr>
+      <w:tr>
+        <w:trPr>
+          <w:jc w:val="center"/>
+        </w:trPr>
+        <w:tc>
+          <w:tcPr>
+            <w:tcW w:w="8646" w:type="dxa"/>
+          </w:tcPr>
+          <w:p>
+            <w:pPr>
+              <w:rPr>
+                <w:rFonts w:asciiTheme="majorHAnsi" w:eastAsia="Times New Roman" w:hAnsiTheme="majorHAnsi" w:cstheme="majorHAnsi"/>
+                <w:color w:val="000000"/>
+                <w:lang w:eastAsia="pt-BR"/>
+              </w:rPr>
+            </w:pPr>
+            <w:proofErr w:type="spellStart"/>
+            <w:r>
+              <w:rPr>
+                <w:rFonts w:asciiTheme="majorHAnsi" w:hAnsiTheme="majorHAnsi" w:cstheme="majorHAnsi"/>
+                <w:color w:val="000000"/>
+              </w:rPr>
+              <w:t>Request</w:t>
+            </w:r>
+            <w:proofErr w:type="spellEnd"/>
+            <w:r>
+              <w:rPr>
+                <w:rFonts w:asciiTheme="majorHAnsi" w:hAnsiTheme="majorHAnsi" w:cstheme="majorHAnsi"/>
+                <w:color w:val="000000"/>
+              </w:rPr>
+              <w:t xml:space="preserve"> </w:t>
+            </w:r>
+            <w:proofErr w:type="spellStart"/>
+            <w:r>
+              <w:rPr>
+                <w:rFonts w:asciiTheme="majorHAnsi" w:hAnsiTheme="majorHAnsi" w:cstheme="majorHAnsi"/>
+                <w:color w:val="000000"/>
+              </w:rPr>
+              <w:t>Body</w:t>
+            </w:r>
+            <w:proofErr w:type="spellEnd"/>
+            <w:r>
+              <w:rPr>
+                <w:rFonts w:asciiTheme="majorHAnsi" w:hAnsiTheme="majorHAnsi" w:cstheme="majorHAnsi"/>
+                <w:color w:val="000000"/>
+              </w:rPr>
+              <w:t xml:space="preserve">: </w:t>
+            </w:r>
+            <w:proofErr w:type="spellStart"/>
+            <w:r>
+              <w:rPr>
+                <w:rFonts w:asciiTheme="majorHAnsi" w:hAnsiTheme="majorHAnsi" w:cstheme="majorHAnsi"/>
+                <w:color w:val="000000"/>
+              </w:rPr>
+              <w:t>NOne</w:t>
+            </w:r>
+            <w:proofErr w:type="spellEnd"/>
+          </w:p>
+          <w:p>
+            <w:pPr>
+              <w:rPr>
+                <w:rFonts w:asciiTheme="majorHAnsi" w:hAnsiTheme="majorHAnsi" w:cstheme="majorHAnsi"/>
+              </w:rPr>
+            </w:pPr>
+          </w:p>
+        </w:tc>
+      </w:tr>
+      <w:tr>
+        <w:trPr>
+          <w:jc w:val="center"/>
+        </w:trPr>
+        <w:tc>
+          <w:tcPr>
+            <w:tcW w:w="8646" w:type="dxa"/>
+          </w:tcPr>
+          <w:p>
+            <w:pPr>
+              <w:rPr>
+                <w:rFonts w:asciiTheme="majorHAnsi" w:eastAsia="Times New Roman" w:hAnsiTheme="majorHAnsi" w:cstheme="majorHAnsi"/>
+                <w:color w:val="000000"/>
+                <w:lang w:eastAsia="pt-BR"/>
+              </w:rPr>
+            </w:pPr>
+            <w:r>
+              <w:rPr>
+                <w:rFonts w:asciiTheme="majorHAnsi" w:eastAsia="Times New Roman" w:hAnsiTheme="majorHAnsi" w:cstheme="majorHAnsi"/>
+                <w:color w:val="000000"/>
+                <w:lang w:eastAsia="pt-BR"/>
+              </w:rPr>
+              <w:t>Response Status: 200 Ok</w:t>
+            </w:r>
+          </w:p>
+          <w:p>
+            <w:pPr>
+              <w:rPr>
+                <w:rFonts w:asciiTheme="majorHAnsi" w:eastAsia="Times New Roman" w:hAnsiTheme="majorHAnsi" w:cstheme="majorHAnsi"/>
+                <w:color w:val="000000"/>
+                <w:lang w:eastAsia="pt-BR"/>
+              </w:rPr>
+            </w:pPr>
+            <w:r>
+              <w:rPr>
+                <w:rFonts w:asciiTheme="majorHAnsi" w:eastAsia="Times New Roman" w:hAnsiTheme="majorHAnsi" w:cstheme="majorHAnsi"/>
+                <w:color w:val="000000"/>
+                <w:lang w:eastAsia="pt-BR"/>
+              </w:rPr>
+              <w:t>{</w:t>
+            </w:r>
+          </w:p>
+          <w:p>
+            <w:pPr>
+              <w:ind w:left="708"/>
+              <w:rPr>
+                <w:rFonts w:asciiTheme="majorHAnsi" w:eastAsia="Times New Roman" w:hAnsiTheme="majorHAnsi" w:cstheme="majorHAnsi"/>
+                <w:color w:val="000000"/>
+                <w:lang w:eastAsia="pt-BR"/>
+              </w:rPr>
+            </w:pPr>
+            <w:r>
+              <w:rPr>
+                <w:rFonts w:asciiTheme="majorHAnsi" w:eastAsia="Times New Roman" w:hAnsiTheme="majorHAnsi" w:cstheme="majorHAnsi"/>
+                <w:color w:val="000000"/>
+                <w:lang w:eastAsia="pt-BR"/>
+              </w:rPr>
+              <w:t>Disciplina:{descrição}</w:t>
+            </w:r>
+          </w:p>
+          <w:p>
+            <w:pPr>
+              <w:ind w:left="708"/>
+              <w:rPr>
+                <w:rFonts w:asciiTheme="majorHAnsi" w:eastAsia="Times New Roman" w:hAnsiTheme="majorHAnsi" w:cstheme="majorHAnsi"/>
+                <w:color w:val="000000"/>
+                <w:lang w:eastAsia="pt-BR"/>
+              </w:rPr>
+            </w:pPr>
+            <w:proofErr w:type="spellStart"/>
+            <w:r>
+              <w:rPr>
+                <w:rFonts w:asciiTheme="majorHAnsi" w:eastAsia="Times New Roman" w:hAnsiTheme="majorHAnsi" w:cstheme="majorHAnsi"/>
+                <w:color w:val="000000"/>
+                <w:lang w:eastAsia="pt-BR"/>
+              </w:rPr>
+              <w:t>BlocoLaboratorio</w:t>
+            </w:r>
+            <w:proofErr w:type="spellEnd"/>
+            <w:r>
+              <w:rPr>
+                <w:rFonts w:asciiTheme="majorHAnsi" w:eastAsia="Times New Roman" w:hAnsiTheme="majorHAnsi" w:cstheme="majorHAnsi"/>
+                <w:color w:val="000000"/>
+                <w:lang w:eastAsia="pt-BR"/>
+              </w:rPr>
+              <w:t>:{bloco},</w:t>
+            </w:r>
+          </w:p>
+          <w:p>
+            <w:pPr>
+              <w:ind w:left="708"/>
+              <w:rPr>
+                <w:rFonts w:asciiTheme="majorHAnsi" w:eastAsia="Times New Roman" w:hAnsiTheme="majorHAnsi" w:cstheme="majorHAnsi"/>
+                <w:color w:val="000000"/>
+                <w:lang w:eastAsia="pt-BR"/>
+              </w:rPr>
+            </w:pPr>
+            <w:proofErr w:type="spellStart"/>
+            <w:r>
+              <w:rPr>
+                <w:rFonts w:asciiTheme="majorHAnsi" w:eastAsia="Times New Roman" w:hAnsiTheme="majorHAnsi" w:cstheme="majorHAnsi"/>
+                <w:color w:val="000000"/>
+                <w:lang w:eastAsia="pt-BR"/>
+              </w:rPr>
+              <w:t>NumeroSalaLaboratorio</w:t>
+            </w:r>
+            <w:proofErr w:type="spellEnd"/>
+            <w:r>
+              <w:rPr>
+                <w:rFonts w:asciiTheme="majorHAnsi" w:eastAsia="Times New Roman" w:hAnsiTheme="majorHAnsi" w:cstheme="majorHAnsi"/>
+                <w:color w:val="000000"/>
+                <w:lang w:eastAsia="pt-BR"/>
+              </w:rPr>
+              <w:t>:{</w:t>
+            </w:r>
+            <w:proofErr w:type="spellStart"/>
+            <w:r>
+              <w:rPr>
+                <w:rFonts w:asciiTheme="majorHAnsi" w:eastAsia="Times New Roman" w:hAnsiTheme="majorHAnsi" w:cstheme="majorHAnsi"/>
+                <w:color w:val="000000"/>
+                <w:lang w:eastAsia="pt-BR"/>
+              </w:rPr>
+              <w:t>numeroSala</w:t>
+            </w:r>
+            <w:proofErr w:type="spellEnd"/>
+            <w:r>
+              <w:rPr>
+                <w:rFonts w:asciiTheme="majorHAnsi" w:eastAsia="Times New Roman" w:hAnsiTheme="majorHAnsi" w:cstheme="majorHAnsi"/>
+                <w:color w:val="000000"/>
+                <w:lang w:eastAsia="pt-BR"/>
+              </w:rPr>
+              <w:t>},</w:t>
+            </w:r>
+          </w:p>
+          <w:p>
+            <w:pPr>
+              <w:ind w:left="708"/>
+              <w:rPr>
+                <w:rFonts w:asciiTheme="majorHAnsi" w:eastAsia="Times New Roman" w:hAnsiTheme="majorHAnsi" w:cstheme="majorHAnsi"/>
+                <w:color w:val="000000"/>
+                <w:lang w:eastAsia="pt-BR"/>
+              </w:rPr>
+            </w:pPr>
+            <w:proofErr w:type="spellStart"/>
+            <w:r>
+              <w:rPr>
+                <w:rFonts w:asciiTheme="majorHAnsi" w:eastAsia="Times New Roman" w:hAnsiTheme="majorHAnsi" w:cstheme="majorHAnsi"/>
+                <w:color w:val="000000"/>
+                <w:lang w:eastAsia="pt-BR"/>
+              </w:rPr>
+              <w:t>HorarioInicial</w:t>
+            </w:r>
+            <w:proofErr w:type="spellEnd"/>
+            <w:r>
+              <w:rPr>
+                <w:rFonts w:asciiTheme="majorHAnsi" w:eastAsia="Times New Roman" w:hAnsiTheme="majorHAnsi" w:cstheme="majorHAnsi"/>
+                <w:color w:val="000000"/>
+                <w:lang w:eastAsia="pt-BR"/>
+              </w:rPr>
+              <w:t>: {horário}.</w:t>
+            </w:r>
+          </w:p>
+          <w:p>
+            <w:pPr>
+              <w:ind w:left="708"/>
+              <w:rPr>
+                <w:rFonts w:asciiTheme="majorHAnsi" w:eastAsia="Times New Roman" w:hAnsiTheme="majorHAnsi" w:cstheme="majorHAnsi"/>
+                <w:color w:val="000000"/>
+                <w:lang w:eastAsia="pt-BR"/>
+              </w:rPr>
+            </w:pPr>
+            <w:proofErr w:type="spellStart"/>
+            <w:r>
+              <w:rPr>
+                <w:rFonts w:asciiTheme="majorHAnsi" w:eastAsia="Times New Roman" w:hAnsiTheme="majorHAnsi" w:cstheme="majorHAnsi"/>
+                <w:color w:val="000000"/>
+                <w:lang w:eastAsia="pt-BR"/>
+              </w:rPr>
+              <w:t>HorarioFinal</w:t>
+            </w:r>
+            <w:proofErr w:type="spellEnd"/>
+            <w:r>
+              <w:rPr>
+                <w:rFonts w:asciiTheme="majorHAnsi" w:eastAsia="Times New Roman" w:hAnsiTheme="majorHAnsi" w:cstheme="majorHAnsi"/>
+                <w:color w:val="000000"/>
+                <w:lang w:eastAsia="pt-BR"/>
+              </w:rPr>
+              <w:t>:{horário}</w:t>
+            </w:r>
+          </w:p>
+          <w:p>
+            <w:pPr>
+              <w:ind w:left="708"/>
+              <w:rPr>
+                <w:rFonts w:asciiTheme="majorHAnsi" w:eastAsia="Times New Roman" w:hAnsiTheme="majorHAnsi" w:cstheme="majorHAnsi"/>
+                <w:color w:val="000000"/>
+                <w:lang w:eastAsia="pt-BR"/>
+              </w:rPr>
+            </w:pPr>
+            <w:r>
+              <w:rPr>
+                <w:rFonts w:asciiTheme="majorHAnsi" w:eastAsia="Times New Roman" w:hAnsiTheme="majorHAnsi" w:cstheme="majorHAnsi"/>
+                <w:color w:val="000000"/>
+                <w:lang w:eastAsia="pt-BR"/>
+              </w:rPr>
+              <w:t>StatusAgendamento:{status}</w:t>
+            </w:r>
+            <w:bookmarkStart w:id="0" w:name="_GoBack"/>
+            <w:bookmarkEnd w:id="0"/>
+          </w:p>
+          <w:p>
+            <w:pPr>
+              <w:rPr>
+                <w:rFonts w:asciiTheme="majorHAnsi" w:eastAsia="Times New Roman" w:hAnsiTheme="majorHAnsi" w:cstheme="majorHAnsi"/>
+                <w:color w:val="000000"/>
+                <w:lang w:eastAsia="pt-BR"/>
+              </w:rPr>
+            </w:pPr>
+            <w:r>
+              <w:rPr>
+                <w:rFonts w:asciiTheme="majorHAnsi" w:eastAsia="Times New Roman" w:hAnsiTheme="majorHAnsi" w:cstheme="majorHAnsi"/>
+                <w:color w:val="000000"/>
+                <w:lang w:eastAsia="pt-BR"/>
+              </w:rPr>
+              <w:t>}</w:t>
+            </w:r>
+          </w:p>
+          <w:p>
+            <w:pPr>
+              <w:rPr>
+                <w:rFonts w:asciiTheme="majorHAnsi" w:hAnsiTheme="majorHAnsi" w:cstheme="majorHAnsi"/>
+              </w:rPr>
+            </w:pPr>
+          </w:p>
+        </w:tc>
+      </w:tr>
+      <w:tr>
+        <w:trPr>
+          <w:jc w:val="center"/>
+        </w:trPr>
+        <w:tc>
+          <w:tcPr>
+            <w:tcW w:w="8646" w:type="dxa"/>
+          </w:tcPr>
+          <w:p>
+            <w:pPr>
+              <w:pStyle w:val="NormalWeb"/>
+              <w:spacing w:before="0" w:beforeAutospacing="0" w:after="0" w:afterAutospacing="0"/>
+              <w:rPr>
+                <w:rFonts w:asciiTheme="majorHAnsi" w:hAnsiTheme="majorHAnsi" w:cstheme="majorHAnsi"/>
+              </w:rPr>
+            </w:pPr>
+            <w:r>
+              <w:rPr>
+                <w:rFonts w:asciiTheme="majorHAnsi" w:hAnsiTheme="majorHAnsi" w:cstheme="majorHAnsi"/>
+                <w:color w:val="000000"/>
+                <w:sz w:val="22"/>
+                <w:szCs w:val="22"/>
+              </w:rPr>
+              <w:t xml:space="preserve">Response Status: 404 </w:t>
+            </w:r>
+            <w:proofErr w:type="spellStart"/>
+            <w:r>
+              <w:rPr>
+                <w:rFonts w:asciiTheme="majorHAnsi" w:hAnsiTheme="majorHAnsi" w:cstheme="majorHAnsi"/>
+                <w:color w:val="000000"/>
+                <w:sz w:val="22"/>
+                <w:szCs w:val="22"/>
+              </w:rPr>
+              <w:t>Not</w:t>
+            </w:r>
+            <w:proofErr w:type="spellEnd"/>
+            <w:r>
+              <w:rPr>
+                <w:rFonts w:asciiTheme="majorHAnsi" w:hAnsiTheme="majorHAnsi" w:cstheme="majorHAnsi"/>
+                <w:color w:val="000000"/>
+                <w:sz w:val="22"/>
+                <w:szCs w:val="22"/>
+              </w:rPr>
+              <w:t xml:space="preserve"> </w:t>
+            </w:r>
+            <w:proofErr w:type="spellStart"/>
+            <w:r>
+              <w:rPr>
+                <w:rFonts w:asciiTheme="majorHAnsi" w:hAnsiTheme="majorHAnsi" w:cstheme="majorHAnsi"/>
+                <w:color w:val="000000"/>
+                <w:sz w:val="22"/>
+                <w:szCs w:val="22"/>
+              </w:rPr>
+              <w:t>Found</w:t>
+            </w:r>
+            <w:proofErr w:type="spellEnd"/>
+          </w:p>
+          <w:p>
+            <w:pPr>
+              <w:pStyle w:val="NormalWeb"/>
+              <w:spacing w:before="0" w:beforeAutospacing="0" w:after="0" w:afterAutospacing="0"/>
+              <w:rPr>
+                <w:rFonts w:asciiTheme="majorHAnsi" w:hAnsiTheme="majorHAnsi" w:cstheme="majorHAnsi"/>
+              </w:rPr>
+            </w:pPr>
+            <w:r>
+              <w:rPr>
+                <w:rFonts w:asciiTheme="majorHAnsi" w:hAnsiTheme="majorHAnsi" w:cstheme="majorHAnsi"/>
+                <w:color w:val="000000"/>
+                <w:sz w:val="22"/>
+                <w:szCs w:val="22"/>
+              </w:rPr>
+              <w:t xml:space="preserve">Response </w:t>
+            </w:r>
+            <w:proofErr w:type="spellStart"/>
+            <w:r>
+              <w:rPr>
+                <w:rFonts w:asciiTheme="majorHAnsi" w:hAnsiTheme="majorHAnsi" w:cstheme="majorHAnsi"/>
+                <w:color w:val="000000"/>
+                <w:sz w:val="22"/>
+                <w:szCs w:val="22"/>
+              </w:rPr>
+              <w:t>Body</w:t>
+            </w:r>
+            <w:proofErr w:type="spellEnd"/>
+            <w:r>
+              <w:rPr>
+                <w:rFonts w:asciiTheme="majorHAnsi" w:hAnsiTheme="majorHAnsi" w:cstheme="majorHAnsi"/>
+                <w:color w:val="000000"/>
+                <w:sz w:val="22"/>
+                <w:szCs w:val="22"/>
+              </w:rPr>
+              <w:t xml:space="preserve">: </w:t>
+            </w:r>
+            <w:proofErr w:type="spellStart"/>
+            <w:r>
+              <w:rPr>
+                <w:rFonts w:asciiTheme="majorHAnsi" w:hAnsiTheme="majorHAnsi" w:cstheme="majorHAnsi"/>
+                <w:color w:val="000000"/>
+                <w:sz w:val="22"/>
+                <w:szCs w:val="22"/>
+              </w:rPr>
+              <w:t>None</w:t>
+            </w:r>
+            <w:proofErr w:type="spellEnd"/>
+          </w:p>
+        </w:tc>
+      </w:tr>
+      <w:tr>
+        <w:trPr>
+          <w:jc w:val="center"/>
+        </w:trPr>
+        <w:tc>
+          <w:tcPr>
+            <w:tcW w:w="8646" w:type="dxa"/>
+          </w:tcPr>
+          <w:p>
+            <w:pPr>
+              <w:pStyle w:val="NormalWeb"/>
+              <w:spacing w:before="0" w:beforeAutospacing="0" w:after="0" w:afterAutospacing="0"/>
+              <w:rPr>
+                <w:rFonts w:asciiTheme="majorHAnsi" w:hAnsiTheme="majorHAnsi" w:cstheme="majorHAnsi"/>
+              </w:rPr>
+            </w:pPr>
+            <w:r>
+              <w:rPr>
+                <w:rFonts w:asciiTheme="majorHAnsi" w:hAnsiTheme="majorHAnsi" w:cstheme="majorHAnsi"/>
+                <w:color w:val="000000"/>
+                <w:sz w:val="22"/>
+                <w:szCs w:val="22"/>
+              </w:rPr>
+              <w:t xml:space="preserve">Response Status: 403 </w:t>
+            </w:r>
+            <w:proofErr w:type="spellStart"/>
+            <w:r>
+              <w:rPr>
+                <w:rFonts w:asciiTheme="majorHAnsi" w:hAnsiTheme="majorHAnsi" w:cstheme="majorHAnsi"/>
+                <w:color w:val="000000"/>
+                <w:sz w:val="22"/>
+                <w:szCs w:val="22"/>
+              </w:rPr>
+              <w:t>Forbidden</w:t>
+            </w:r>
+            <w:proofErr w:type="spellEnd"/>
+          </w:p>
+          <w:p>
+            <w:pPr>
+              <w:pStyle w:val="NormalWeb"/>
+              <w:spacing w:before="0" w:beforeAutospacing="0" w:after="0" w:afterAutospacing="0"/>
+              <w:rPr>
+                <w:rFonts w:asciiTheme="majorHAnsi" w:hAnsiTheme="majorHAnsi" w:cstheme="majorHAnsi"/>
+              </w:rPr>
+            </w:pPr>
+            <w:r>
+              <w:rPr>
+                <w:rFonts w:asciiTheme="majorHAnsi" w:hAnsiTheme="majorHAnsi" w:cstheme="majorHAnsi"/>
+                <w:color w:val="000000"/>
+                <w:sz w:val="22"/>
+                <w:szCs w:val="22"/>
+              </w:rPr>
+              <w:t xml:space="preserve">Response </w:t>
+            </w:r>
+            <w:proofErr w:type="spellStart"/>
+            <w:r>
+              <w:rPr>
+                <w:rFonts w:asciiTheme="majorHAnsi" w:hAnsiTheme="majorHAnsi" w:cstheme="majorHAnsi"/>
+                <w:color w:val="000000"/>
+                <w:sz w:val="22"/>
+                <w:szCs w:val="22"/>
+              </w:rPr>
+              <w:t>Body</w:t>
+            </w:r>
+            <w:proofErr w:type="spellEnd"/>
+            <w:r>
+              <w:rPr>
+                <w:rFonts w:asciiTheme="majorHAnsi" w:hAnsiTheme="majorHAnsi" w:cstheme="majorHAnsi"/>
+                <w:color w:val="000000"/>
+                <w:sz w:val="22"/>
+                <w:szCs w:val="22"/>
+              </w:rPr>
+              <w:t xml:space="preserve">: </w:t>
+            </w:r>
+            <w:proofErr w:type="spellStart"/>
+            <w:r>
+              <w:rPr>
+                <w:rFonts w:asciiTheme="majorHAnsi" w:hAnsiTheme="majorHAnsi" w:cstheme="majorHAnsi"/>
+                <w:color w:val="000000"/>
+                <w:sz w:val="22"/>
+                <w:szCs w:val="22"/>
+              </w:rPr>
+              <w:t>None</w:t>
+            </w:r>
+            <w:proofErr w:type="spellEnd"/>
+          </w:p>
+        </w:tc>
+      </w:tr>
+    </w:tbl>
+    <w:p>
+      <w:pPr>
+        <w:pStyle w:val="SemEspaamento"/>
+        <w:jc w:val="both"/>
+        <w:rPr>
+          <w:b/>
+        </w:rPr>
+      </w:pPr>
+    </w:p>
+    <w:tbl>
+      <w:tblPr>
+        <w:tblStyle w:val="Tabelacomgrade"/>
+        <w:tblW w:w="0" w:type="auto"/>
+        <w:jc w:val="center"/>
+        <w:tblLook w:val="04A0" w:firstRow="1" w:lastRow="0" w:firstColumn="1" w:lastColumn="0" w:noHBand="0" w:noVBand="1"/>
+      </w:tblPr>
+      <w:tblGrid>
+        <w:gridCol w:w="8646"/>
+      </w:tblGrid>
+      <w:tr>
+        <w:trPr>
+          <w:jc w:val="center"/>
+        </w:trPr>
+        <w:tc>
+          <w:tcPr>
+            <w:tcW w:w="8646" w:type="dxa"/>
+          </w:tcPr>
+          <w:p>
+            <w:pPr>
+              <w:rPr>
+                <w:rFonts w:asciiTheme="majorHAnsi" w:hAnsiTheme="majorHAnsi" w:cstheme="majorHAnsi"/>
+                <w:b/>
+              </w:rPr>
+            </w:pPr>
+            <w:proofErr w:type="spellStart"/>
+            <w:r>
+              <w:rPr>
+                <w:rFonts w:asciiTheme="majorHAnsi" w:hAnsiTheme="majorHAnsi" w:cstheme="majorHAnsi"/>
+                <w:b/>
+              </w:rPr>
+              <w:t>Route</w:t>
+            </w:r>
+            <w:proofErr w:type="spellEnd"/>
+            <w:r>
+              <w:rPr>
+                <w:rFonts w:asciiTheme="majorHAnsi" w:hAnsiTheme="majorHAnsi" w:cstheme="majorHAnsi"/>
+                <w:b/>
+              </w:rPr>
+              <w:t>: agendamento</w:t>
+            </w:r>
+            <w:r>
+              <w:rPr>
+                <w:rFonts w:asciiTheme="majorHAnsi" w:hAnsiTheme="majorHAnsi" w:cstheme="majorHAnsi"/>
+                <w:b/>
+              </w:rPr>
+              <w:t>/finalizar</w:t>
+            </w:r>
+            <w:r>
+              <w:rPr>
+                <w:rFonts w:asciiTheme="majorHAnsi" w:hAnsiTheme="majorHAnsi" w:cstheme="majorHAnsi"/>
+                <w:b/>
+              </w:rPr>
+              <w:t xml:space="preserve"> [</w:t>
+            </w:r>
+            <w:proofErr w:type="spellStart"/>
+            <w:r>
+              <w:rPr>
+                <w:rFonts w:asciiTheme="majorHAnsi" w:hAnsiTheme="majorHAnsi" w:cstheme="majorHAnsi"/>
+                <w:b/>
+              </w:rPr>
+              <w:t>PUT</w:t>
+            </w:r>
+            <w:r>
+              <w:rPr>
+                <w:rFonts w:asciiTheme="majorHAnsi" w:hAnsiTheme="majorHAnsi" w:cstheme="majorHAnsi"/>
+                <w:b/>
+              </w:rPr>
+              <w:t>]</w:t>
+            </w:r>
+          </w:p>
+        </w:tc>
+      </w:tr>
+      <w:tr>
+        <w:trPr>
+          <w:jc w:val="center"/>
+        </w:trPr>
+        <w:tc>
+          <w:tcPr>
+            <w:tcW w:w="8646" w:type="dxa"/>
+          </w:tcPr>
+          <w:p>
+            <w:pPr>
+              <w:rPr>
+                <w:rFonts w:asciiTheme="majorHAnsi" w:hAnsiTheme="majorHAnsi" w:cstheme="majorHAnsi"/>
+                <w:u w:val="single"/>
+              </w:rPr>
+            </w:pPr>
+            <w:r>
+              <w:rPr>
+                <w:rFonts w:asciiTheme="majorHAnsi" w:hAnsiTheme="majorHAnsi" w:cstheme="majorHAnsi"/>
+              </w:rPr>
+              <w:t>Descriç</w:t>
+            </w:r>
+            <w:proofErr w:type="spellEnd"/>
+            <w:r>
+              <w:rPr>
+                <w:rFonts w:asciiTheme="majorHAnsi" w:hAnsiTheme="majorHAnsi" w:cstheme="majorHAnsi"/>
+              </w:rPr>
+              <w:t xml:space="preserve">ão: </w:t>
+            </w:r>
+            <w:r>
+              <w:rPr>
+                <w:rFonts w:asciiTheme="majorHAnsi" w:hAnsiTheme="majorHAnsi" w:cstheme="majorHAnsi"/>
+              </w:rPr>
+              <w:t>Finaliza o agendamento do laboratório</w:t>
+            </w:r>
+          </w:p>
+          <w:p>
+            <w:pPr>
+              <w:rPr>
+                <w:rFonts w:asciiTheme="majorHAnsi" w:hAnsiTheme="majorHAnsi" w:cstheme="majorHAnsi"/>
+              </w:rPr>
+            </w:pPr>
+            <w:r>
+              <w:rPr>
+                <w:rFonts w:asciiTheme="majorHAnsi" w:hAnsiTheme="majorHAnsi" w:cstheme="majorHAnsi"/>
+              </w:rPr>
+              <w:t>Retorna 400 “</w:t>
+            </w:r>
+            <w:proofErr w:type="spellStart"/>
+            <w:r>
+              <w:rPr>
+                <w:rFonts w:asciiTheme="majorHAnsi" w:hAnsiTheme="majorHAnsi" w:cstheme="majorHAnsi"/>
+              </w:rPr>
+              <w:t>Bad</w:t>
+            </w:r>
+            <w:proofErr w:type="spellEnd"/>
+            <w:r>
+              <w:rPr>
+                <w:rFonts w:asciiTheme="majorHAnsi" w:hAnsiTheme="majorHAnsi" w:cstheme="majorHAnsi"/>
+              </w:rPr>
+              <w:t xml:space="preserve"> </w:t>
+            </w:r>
+            <w:proofErr w:type="spellStart"/>
+            <w:r>
+              <w:rPr>
+                <w:rFonts w:asciiTheme="majorHAnsi" w:hAnsiTheme="majorHAnsi" w:cstheme="majorHAnsi"/>
+              </w:rPr>
+              <w:t>Resquest</w:t>
+            </w:r>
+            <w:proofErr w:type="spellEnd"/>
+            <w:r>
+              <w:rPr>
+                <w:rFonts w:asciiTheme="majorHAnsi" w:hAnsiTheme="majorHAnsi" w:cstheme="majorHAnsi"/>
+              </w:rPr>
+              <w:t>” quando ocorreu algum erro na busca.</w:t>
+            </w:r>
+          </w:p>
+        </w:tc>
+      </w:tr>
+      <w:tr>
+        <w:trPr>
+          <w:jc w:val="center"/>
+        </w:trPr>
+        <w:tc>
+          <w:tcPr>
+            <w:tcW w:w="8646" w:type="dxa"/>
+          </w:tcPr>
+          <w:p>
+            <w:pPr>
+              <w:rPr>
+                <w:rFonts w:asciiTheme="majorHAnsi" w:hAnsiTheme="majorHAnsi" w:cstheme="majorHAnsi"/>
+                <w:color w:val="000000"/>
+              </w:rPr>
+            </w:pPr>
+            <w:proofErr w:type="spellStart"/>
+            <w:r>
+              <w:rPr>
+                <w:rFonts w:asciiTheme="majorHAnsi" w:hAnsiTheme="majorHAnsi" w:cstheme="majorHAnsi"/>
+                <w:color w:val="000000"/>
+              </w:rPr>
+              <w:t>Request</w:t>
+            </w:r>
+            <w:proofErr w:type="spellEnd"/>
+            <w:r>
+              <w:rPr>
+                <w:rFonts w:asciiTheme="majorHAnsi" w:hAnsiTheme="majorHAnsi" w:cstheme="majorHAnsi"/>
+                <w:color w:val="000000"/>
+              </w:rPr>
+              <w:t xml:space="preserve"> </w:t>
+            </w:r>
+            <w:proofErr w:type="spellStart"/>
+            <w:r>
+              <w:rPr>
+                <w:rFonts w:asciiTheme="majorHAnsi" w:hAnsiTheme="majorHAnsi" w:cstheme="majorHAnsi"/>
+                <w:color w:val="000000"/>
+              </w:rPr>
+              <w:t>Body</w:t>
+            </w:r>
+            <w:proofErr w:type="spellEnd"/>
+            <w:r>
+              <w:rPr>
+                <w:rFonts w:asciiTheme="majorHAnsi" w:hAnsiTheme="majorHAnsi" w:cstheme="majorHAnsi"/>
+                <w:color w:val="000000"/>
+              </w:rPr>
+              <w:t>:</w:t>
+            </w:r>
+          </w:p>
+          <w:p>
+            <w:pPr>
+              <w:rPr>
+                <w:rFonts w:asciiTheme="majorHAnsi" w:eastAsia="Times New Roman" w:hAnsiTheme="majorHAnsi" w:cstheme="majorHAnsi"/>
+                <w:color w:val="000000"/>
+                <w:lang w:eastAsia="pt-BR"/>
+              </w:rPr>
+            </w:pPr>
+            <w:r>
+              <w:rPr>
+                <w:rFonts w:asciiTheme="majorHAnsi" w:eastAsia="Times New Roman" w:hAnsiTheme="majorHAnsi" w:cstheme="majorHAnsi"/>
+                <w:color w:val="000000"/>
+                <w:lang w:eastAsia="pt-BR"/>
+              </w:rPr>
+              <w:t xml:space="preserve"> </w:t>
+            </w:r>
+            <w:r>
+              <w:rPr>
+                <w:rFonts w:asciiTheme="majorHAnsi" w:eastAsia="Times New Roman" w:hAnsiTheme="majorHAnsi" w:cstheme="majorHAnsi"/>
+                <w:color w:val="000000"/>
+                <w:lang w:eastAsia="pt-BR"/>
+              </w:rPr>
+              <w:t>{</w:t>
+            </w:r>
+          </w:p>
+          <w:p>
+            <w:pPr>
+              <w:ind w:left="708"/>
+              <w:rPr>
+                <w:rFonts w:asciiTheme="majorHAnsi" w:eastAsia="Times New Roman" w:hAnsiTheme="majorHAnsi" w:cstheme="majorHAnsi"/>
+                <w:color w:val="000000"/>
+                <w:u w:val="single"/>
+                <w:lang w:eastAsia="pt-BR"/>
+              </w:rPr>
+            </w:pPr>
+            <w:proofErr w:type="spellStart"/>
+            <w:r>
+              <w:rPr>
+                <w:rFonts w:asciiTheme="majorHAnsi" w:eastAsia="Times New Roman" w:hAnsiTheme="majorHAnsi" w:cstheme="majorHAnsi"/>
+                <w:color w:val="000000"/>
+                <w:lang w:eastAsia="pt-BR"/>
+              </w:rPr>
+              <w:t>IdAgendamento</w:t>
+            </w:r>
+            <w:proofErr w:type="spellEnd"/>
+            <w:r>
+              <w:rPr>
+                <w:rFonts w:asciiTheme="majorHAnsi" w:eastAsia="Times New Roman" w:hAnsiTheme="majorHAnsi" w:cstheme="majorHAnsi"/>
+                <w:color w:val="000000"/>
+                <w:lang w:eastAsia="pt-BR"/>
+              </w:rPr>
+              <w:t>:{</w:t>
+            </w:r>
+            <w:proofErr w:type="spellStart"/>
+            <w:r>
+              <w:rPr>
+                <w:rFonts w:asciiTheme="majorHAnsi" w:eastAsia="Times New Roman" w:hAnsiTheme="majorHAnsi" w:cstheme="majorHAnsi"/>
+                <w:color w:val="000000"/>
+                <w:lang w:eastAsia="pt-BR"/>
+              </w:rPr>
+              <w:t>idAgendamento</w:t>
+            </w:r>
+            <w:proofErr w:type="spellEnd"/>
+            <w:r>
+              <w:rPr>
+                <w:rFonts w:asciiTheme="majorHAnsi" w:eastAsia="Times New Roman" w:hAnsiTheme="majorHAnsi" w:cstheme="majorHAnsi"/>
+                <w:color w:val="000000"/>
+                <w:lang w:eastAsia="pt-BR"/>
+              </w:rPr>
+              <w:t>}</w:t>
+            </w:r>
+          </w:p>
+          <w:p>
+            <w:pPr>
+              <w:rPr>
+                <w:rFonts w:asciiTheme="majorHAnsi" w:eastAsia="Times New Roman" w:hAnsiTheme="majorHAnsi" w:cstheme="majorHAnsi"/>
+                <w:color w:val="000000"/>
+                <w:lang w:eastAsia="pt-BR"/>
+              </w:rPr>
+            </w:pPr>
+            <w:r>
+              <w:rPr>
+                <w:rFonts w:asciiTheme="majorHAnsi" w:eastAsia="Times New Roman" w:hAnsiTheme="majorHAnsi" w:cstheme="majorHAnsi"/>
+                <w:color w:val="000000"/>
+                <w:lang w:eastAsia="pt-BR"/>
+              </w:rPr>
+              <w:t>}</w:t>
+            </w:r>
+          </w:p>
+          <w:p>
+            <w:pPr>
+              <w:rPr>
+                <w:rFonts w:asciiTheme="majorHAnsi" w:hAnsiTheme="majorHAnsi" w:cstheme="majorHAnsi"/>
+              </w:rPr>
+            </w:pPr>
+          </w:p>
+        </w:tc>
+      </w:tr>
+      <w:tr>
+        <w:trPr>
+          <w:jc w:val="center"/>
+        </w:trPr>
+        <w:tc>
+          <w:tcPr>
+            <w:tcW w:w="8646" w:type="dxa"/>
+          </w:tcPr>
+          <w:p>
+            <w:pPr>
+              <w:rPr>
+                <w:rFonts w:asciiTheme="majorHAnsi" w:hAnsiTheme="majorHAnsi" w:cstheme="majorHAnsi"/>
+              </w:rPr>
+            </w:pPr>
+            <w:r>
+              <w:rPr>
+                <w:rFonts w:asciiTheme="majorHAnsi" w:eastAsia="Times New Roman" w:hAnsiTheme="majorHAnsi" w:cstheme="majorHAnsi"/>
+                <w:color w:val="000000"/>
+                <w:lang w:eastAsia="pt-BR"/>
+              </w:rPr>
+              <w:t>Response Status: 200 Ok</w:t>
+            </w:r>
+          </w:p>
+        </w:tc>
+      </w:tr>
+      <w:tr>
+        <w:trPr>
+          <w:jc w:val="center"/>
+        </w:trPr>
+        <w:tc>
+          <w:tcPr>
+            <w:tcW w:w="8646" w:type="dxa"/>
+          </w:tcPr>
+          <w:p>
+            <w:pPr>
+              <w:pStyle w:val="NormalWeb"/>
+              <w:spacing w:before="0" w:beforeAutospacing="0" w:after="0" w:afterAutospacing="0"/>
+              <w:rPr>
+                <w:rFonts w:asciiTheme="majorHAnsi" w:hAnsiTheme="majorHAnsi" w:cstheme="majorHAnsi"/>
+              </w:rPr>
+            </w:pPr>
+            <w:r>
+              <w:rPr>
+                <w:rFonts w:asciiTheme="majorHAnsi" w:hAnsiTheme="majorHAnsi" w:cstheme="majorHAnsi"/>
+                <w:color w:val="000000"/>
+                <w:sz w:val="22"/>
+                <w:szCs w:val="22"/>
+              </w:rPr>
+              <w:t xml:space="preserve">Response Status: 404 </w:t>
+            </w:r>
+            <w:proofErr w:type="spellStart"/>
+            <w:r>
+              <w:rPr>
+                <w:rFonts w:asciiTheme="majorHAnsi" w:hAnsiTheme="majorHAnsi" w:cstheme="majorHAnsi"/>
+                <w:color w:val="000000"/>
+                <w:sz w:val="22"/>
+                <w:szCs w:val="22"/>
+              </w:rPr>
+              <w:t>Not</w:t>
+            </w:r>
+            <w:proofErr w:type="spellEnd"/>
+            <w:r>
+              <w:rPr>
+                <w:rFonts w:asciiTheme="majorHAnsi" w:hAnsiTheme="majorHAnsi" w:cstheme="majorHAnsi"/>
+                <w:color w:val="000000"/>
+                <w:sz w:val="22"/>
+                <w:szCs w:val="22"/>
+              </w:rPr>
+              <w:t xml:space="preserve"> </w:t>
+            </w:r>
+            <w:proofErr w:type="spellStart"/>
+            <w:r>
+              <w:rPr>
+                <w:rFonts w:asciiTheme="majorHAnsi" w:hAnsiTheme="majorHAnsi" w:cstheme="majorHAnsi"/>
+                <w:color w:val="000000"/>
+                <w:sz w:val="22"/>
+                <w:szCs w:val="22"/>
+              </w:rPr>
+              <w:t>Found</w:t>
+            </w:r>
+            <w:proofErr w:type="spellEnd"/>
+          </w:p>
+          <w:p>
+            <w:pPr>
+              <w:pStyle w:val="NormalWeb"/>
+              <w:spacing w:before="0" w:beforeAutospacing="0" w:after="0" w:afterAutospacing="0"/>
+              <w:rPr>
+                <w:rFonts w:asciiTheme="majorHAnsi" w:hAnsiTheme="majorHAnsi" w:cstheme="majorHAnsi"/>
+              </w:rPr>
+            </w:pPr>
+            <w:r>
+              <w:rPr>
+                <w:rFonts w:asciiTheme="majorHAnsi" w:hAnsiTheme="majorHAnsi" w:cstheme="majorHAnsi"/>
+                <w:color w:val="000000"/>
+                <w:sz w:val="22"/>
+                <w:szCs w:val="22"/>
+              </w:rPr>
+              <w:t xml:space="preserve">Response </w:t>
+            </w:r>
+            <w:proofErr w:type="spellStart"/>
+            <w:r>
+              <w:rPr>
+                <w:rFonts w:asciiTheme="majorHAnsi" w:hAnsiTheme="majorHAnsi" w:cstheme="majorHAnsi"/>
+                <w:color w:val="000000"/>
+                <w:sz w:val="22"/>
+                <w:szCs w:val="22"/>
+              </w:rPr>
+              <w:t>Body</w:t>
+            </w:r>
+            <w:proofErr w:type="spellEnd"/>
+            <w:r>
+              <w:rPr>
+                <w:rFonts w:asciiTheme="majorHAnsi" w:hAnsiTheme="majorHAnsi" w:cstheme="majorHAnsi"/>
+                <w:color w:val="000000"/>
+                <w:sz w:val="22"/>
+                <w:szCs w:val="22"/>
+              </w:rPr>
+              <w:t xml:space="preserve">: </w:t>
+            </w:r>
+            <w:proofErr w:type="spellStart"/>
+            <w:r>
+              <w:rPr>
+                <w:rFonts w:asciiTheme="majorHAnsi" w:hAnsiTheme="majorHAnsi" w:cstheme="majorHAnsi"/>
+                <w:color w:val="000000"/>
+                <w:sz w:val="22"/>
+                <w:szCs w:val="22"/>
+              </w:rPr>
+              <w:t>None</w:t>
+            </w:r>
+            <w:proofErr w:type="spellEnd"/>
+          </w:p>
+        </w:tc>
+      </w:tr>
+      <w:tr>
+        <w:trPr>
+          <w:jc w:val="center"/>
+        </w:trPr>
+        <w:tc>
+          <w:tcPr>
+            <w:tcW w:w="8646" w:type="dxa"/>
+          </w:tcPr>
+          <w:p>
+            <w:pPr>
+              <w:pStyle w:val="NormalWeb"/>
+              <w:spacing w:before="0" w:beforeAutospacing="0" w:after="0" w:afterAutospacing="0"/>
+              <w:rPr>
+                <w:rFonts w:asciiTheme="majorHAnsi" w:hAnsiTheme="majorHAnsi" w:cstheme="majorHAnsi"/>
+              </w:rPr>
+            </w:pPr>
+            <w:r>
+              <w:rPr>
+                <w:rFonts w:asciiTheme="majorHAnsi" w:hAnsiTheme="majorHAnsi" w:cstheme="majorHAnsi"/>
+                <w:color w:val="000000"/>
+                <w:sz w:val="22"/>
+                <w:szCs w:val="22"/>
+              </w:rPr>
+              <w:t xml:space="preserve">Response Status: 403 </w:t>
+            </w:r>
+            <w:proofErr w:type="spellStart"/>
+            <w:r>
+              <w:rPr>
+                <w:rFonts w:asciiTheme="majorHAnsi" w:hAnsiTheme="majorHAnsi" w:cstheme="majorHAnsi"/>
+                <w:color w:val="000000"/>
+                <w:sz w:val="22"/>
+                <w:szCs w:val="22"/>
+              </w:rPr>
+              <w:t>Forbidden</w:t>
+            </w:r>
+            <w:proofErr w:type="spellEnd"/>
+          </w:p>
+          <w:p>
+            <w:pPr>
+              <w:pStyle w:val="NormalWeb"/>
+              <w:spacing w:before="0" w:beforeAutospacing="0" w:after="0" w:afterAutospacing="0"/>
+              <w:rPr>
+                <w:rFonts w:asciiTheme="majorHAnsi" w:hAnsiTheme="majorHAnsi" w:cstheme="majorHAnsi"/>
+              </w:rPr>
+            </w:pPr>
+            <w:r>
+              <w:rPr>
+                <w:rFonts w:asciiTheme="majorHAnsi" w:hAnsiTheme="majorHAnsi" w:cstheme="majorHAnsi"/>
+                <w:color w:val="000000"/>
+                <w:sz w:val="22"/>
+                <w:szCs w:val="22"/>
+              </w:rPr>
+              <w:t xml:space="preserve">Response </w:t>
+            </w:r>
+            <w:proofErr w:type="spellStart"/>
+            <w:r>
+              <w:rPr>
+                <w:rFonts w:asciiTheme="majorHAnsi" w:hAnsiTheme="majorHAnsi" w:cstheme="majorHAnsi"/>
+                <w:color w:val="000000"/>
+                <w:sz w:val="22"/>
+                <w:szCs w:val="22"/>
+              </w:rPr>
+              <w:t>Body</w:t>
+            </w:r>
+            <w:proofErr w:type="spellEnd"/>
+            <w:r>
+              <w:rPr>
+                <w:rFonts w:asciiTheme="majorHAnsi" w:hAnsiTheme="majorHAnsi" w:cstheme="majorHAnsi"/>
+                <w:color w:val="000000"/>
+                <w:sz w:val="22"/>
+                <w:szCs w:val="22"/>
+              </w:rPr>
+              <w:t xml:space="preserve">: </w:t>
+            </w:r>
+            <w:proofErr w:type="spellStart"/>
+            <w:r>
+              <w:rPr>
+                <w:rFonts w:asciiTheme="majorHAnsi" w:hAnsiTheme="majorHAnsi" w:cstheme="majorHAnsi"/>
+                <w:color w:val="000000"/>
+                <w:sz w:val="22"/>
+                <w:szCs w:val="22"/>
+              </w:rPr>
+              <w:t>None</w:t>
+            </w:r>
+            <w:proofErr w:type="spellEnd"/>
+          </w:p>
+        </w:tc>
+      </w:tr>
+    </w:tbl>
+    <w:p>
+      <w:pPr>
+        <w:pStyle w:val="SemEspaamento"/>
+        <w:jc w:val="both"/>
+        <w:rPr>
+          <w:b/>
+        </w:rPr>
+      </w:pPr>
+      <w:r>
+        <w:rPr>
+          <w:b/>
+        </w:rPr>
+        <w:tab/>
+      </w:r>
     </w:p>
     <w:sectPr>
       <w:pgSz w:w="11906" w:h="16838"/>
@@ -6163,7 +7046,7 @@
 </file>
 
 <file path=word/numbering.xml><?xml version="1.0" encoding="utf-8"?>
-<w:numbering xmlns:wpc="http://schemas.microsoft.com/office/word/2010/wordprocessingCanvas" xmlns:cx="http://schemas.microsoft.com/office/drawing/2014/chartex" xmlns:mc="http://schemas.openxmlformats.org/markup-compatibility/2006" xmlns:o="urn:schemas-microsoft-com:office:office" xmlns:r="http://schemas.openxmlformats.org/officeDocument/2006/relationships" xmlns:m="http://schemas.openxmlformats.org/officeDocument/2006/math" xmlns:v="urn:schemas-microsoft-com:vml" xmlns:wp14="http://schemas.microsoft.com/office/word/2010/wordprocessingDrawing" xmlns:wp="http://schemas.openxmlformats.org/drawingml/2006/wordprocessingDrawing" xmlns:w10="urn:schemas-microsoft-com:office:word" xmlns:w="http://schemas.openxmlformats.org/wordprocessingml/2006/main" xmlns:w14="http://schemas.microsoft.com/office/word/2010/wordml" xmlns:w15="http://schemas.microsoft.com/office/word/2012/wordml" xmlns:w16se="http://schemas.microsoft.com/office/word/2015/wordml/symex" xmlns:wpg="http://schemas.microsoft.com/office/word/2010/wordprocessingGroup" xmlns:wpi="http://schemas.microsoft.com/office/word/2010/wordprocessingInk" xmlns:wne="http://schemas.microsoft.com/office/word/2006/wordml" xmlns:wps="http://schemas.microsoft.com/office/word/2010/wordprocessingShape" mc:Ignorable="w14 w15 w16se wp14">
+<w:numbering xmlns:wpc="http://schemas.microsoft.com/office/word/2010/wordprocessingCanvas" xmlns:cx="http://schemas.microsoft.com/office/drawing/2014/chartex" xmlns:cx1="http://schemas.microsoft.com/office/drawing/2015/9/8/chartex" xmlns:cx2="http://schemas.microsoft.com/office/drawing/2015/10/21/chartex" xmlns:cx3="http://schemas.microsoft.com/office/drawing/2016/5/9/chartex" xmlns:cx4="http://schemas.microsoft.com/office/drawing/2016/5/10/chartex" xmlns:cx5="http://schemas.microsoft.com/office/drawing/2016/5/11/chartex" xmlns:mc="http://schemas.openxmlformats.org/markup-compatibility/2006" xmlns:o="urn:schemas-microsoft-com:office:office" xmlns:r="http://schemas.openxmlformats.org/officeDocument/2006/relationships" xmlns:m="http://schemas.openxmlformats.org/officeDocument/2006/math" xmlns:v="urn:schemas-microsoft-com:vml" xmlns:wp14="http://schemas.microsoft.com/office/word/2010/wordprocessingDrawing" xmlns:wp="http://schemas.openxmlformats.org/drawingml/2006/wordprocessingDrawing" xmlns:w10="urn:schemas-microsoft-com:office:word" xmlns:w="http://schemas.openxmlformats.org/wordprocessingml/2006/main" xmlns:w14="http://schemas.microsoft.com/office/word/2010/wordml" xmlns:w15="http://schemas.microsoft.com/office/word/2012/wordml" xmlns:w16se="http://schemas.microsoft.com/office/word/2015/wordml/symex" xmlns:wpg="http://schemas.microsoft.com/office/word/2010/wordprocessingGroup" xmlns:wpi="http://schemas.microsoft.com/office/word/2010/wordprocessingInk" xmlns:wne="http://schemas.microsoft.com/office/word/2006/wordml" xmlns:wps="http://schemas.microsoft.com/office/word/2010/wordprocessingShape" mc:Ignorable="w14 w15 w16se wp14">
   <w:abstractNum w:abstractNumId="0" w15:restartNumberingAfterBreak="0">
     <w:nsid w:val="1F8E3F6F"/>
     <w:multiLevelType w:val="hybridMultilevel"/>
@@ -7220,7 +8103,7 @@
       </w:pPr>
     </w:pPrDefault>
   </w:docDefaults>
-  <w:latentStyles w:defLockedState="0" w:defUIPriority="99" w:defSemiHidden="0" w:defUnhideWhenUsed="0" w:defQFormat="0" w:count="371">
+  <w:latentStyles w:defLockedState="0" w:defUIPriority="99" w:defSemiHidden="0" w:defUnhideWhenUsed="0" w:defQFormat="0" w:count="374">
     <w:lsdException w:name="Normal" w:uiPriority="0" w:qFormat="1"/>
     <w:lsdException w:name="heading 1" w:uiPriority="9" w:qFormat="1"/>
     <w:lsdException w:name="heading 2" w:semiHidden="1" w:uiPriority="9" w:unhideWhenUsed="1" w:qFormat="1"/>
@@ -7326,7 +8209,6 @@
     <w:lsdException w:name="HTML Sample" w:semiHidden="1" w:unhideWhenUsed="1"/>
     <w:lsdException w:name="HTML Typewriter" w:semiHidden="1" w:unhideWhenUsed="1"/>
     <w:lsdException w:name="HTML Variable" w:semiHidden="1" w:unhideWhenUsed="1"/>
-    <w:lsdException w:name="Normal Table" w:semiHidden="1" w:unhideWhenUsed="1"/>
     <w:lsdException w:name="annotation subject" w:semiHidden="1" w:unhideWhenUsed="1"/>
     <w:lsdException w:name="No List" w:semiHidden="1" w:unhideWhenUsed="1"/>
     <w:lsdException w:name="Outline List 1" w:semiHidden="1" w:unhideWhenUsed="1"/>
@@ -7371,7 +8253,6 @@
     <w:lsdException w:name="Table Professional" w:semiHidden="1" w:unhideWhenUsed="1"/>
     <w:lsdException w:name="Table Subtle 1" w:semiHidden="1" w:unhideWhenUsed="1"/>
     <w:lsdException w:name="Table Subtle 2" w:semiHidden="1" w:unhideWhenUsed="1"/>
-    <w:lsdException w:name="Table Web 1" w:semiHidden="1" w:unhideWhenUsed="1"/>
     <w:lsdException w:name="Table Web 2" w:semiHidden="1" w:unhideWhenUsed="1"/>
     <w:lsdException w:name="Table Web 3" w:semiHidden="1" w:unhideWhenUsed="1"/>
     <w:lsdException w:name="Balloon Text" w:semiHidden="1" w:unhideWhenUsed="1"/>
@@ -7592,6 +8473,9 @@
     <w:lsdException w:name="List Table 5 Dark Accent 6" w:uiPriority="50"/>
     <w:lsdException w:name="List Table 6 Colorful Accent 6" w:uiPriority="51"/>
     <w:lsdException w:name="List Table 7 Colorful Accent 6" w:uiPriority="52"/>
+    <w:lsdException w:name="Mention" w:semiHidden="1" w:unhideWhenUsed="1"/>
+    <w:lsdException w:name="Smart Hyperlink" w:semiHidden="1" w:unhideWhenUsed="1"/>
+    <w:lsdException w:name="Hashtag" w:semiHidden="1" w:unhideWhenUsed="1"/>
   </w:latentStyles>
   <w:style w:type="paragraph" w:default="1" w:styleId="Normal">
     <w:name w:val="Normal"/>

</xml_diff>

<commit_message>
inclusão do seed; documentação das apis; inclusão de comentarios
</commit_message>
<xml_diff>
--- a/docs/AgendamentoLaboratorio_API's.docx
+++ b/docs/AgendamentoLaboratorio_API's.docx
@@ -1,6 +1,6 @@
 
 <file path=word/document.xml><?xml version="1.0" encoding="utf-8"?>
-<w:document xmlns:wpc="http://schemas.microsoft.com/office/word/2010/wordprocessingCanvas" xmlns:cx="http://schemas.microsoft.com/office/drawing/2014/chartex" xmlns:cx1="http://schemas.microsoft.com/office/drawing/2015/9/8/chartex" xmlns:cx2="http://schemas.microsoft.com/office/drawing/2015/10/21/chartex" xmlns:cx3="http://schemas.microsoft.com/office/drawing/2016/5/9/chartex" xmlns:cx4="http://schemas.microsoft.com/office/drawing/2016/5/10/chartex" xmlns:cx5="http://schemas.microsoft.com/office/drawing/2016/5/11/chartex" xmlns:mc="http://schemas.openxmlformats.org/markup-compatibility/2006" xmlns:o="urn:schemas-microsoft-com:office:office" xmlns:r="http://schemas.openxmlformats.org/officeDocument/2006/relationships" xmlns:m="http://schemas.openxmlformats.org/officeDocument/2006/math" xmlns:v="urn:schemas-microsoft-com:vml" xmlns:wp14="http://schemas.microsoft.com/office/word/2010/wordprocessingDrawing" xmlns:wp="http://schemas.openxmlformats.org/drawingml/2006/wordprocessingDrawing" xmlns:w10="urn:schemas-microsoft-com:office:word" xmlns:w="http://schemas.openxmlformats.org/wordprocessingml/2006/main" xmlns:w14="http://schemas.microsoft.com/office/word/2010/wordml" xmlns:w15="http://schemas.microsoft.com/office/word/2012/wordml" xmlns:w16se="http://schemas.microsoft.com/office/word/2015/wordml/symex" xmlns:wpg="http://schemas.microsoft.com/office/word/2010/wordprocessingGroup" xmlns:wpi="http://schemas.microsoft.com/office/word/2010/wordprocessingInk" xmlns:wne="http://schemas.microsoft.com/office/word/2006/wordml" xmlns:wps="http://schemas.microsoft.com/office/word/2010/wordprocessingShape" mc:Ignorable="w14 w15 w16se wp14">
+<w:document xmlns:wpc="http://schemas.microsoft.com/office/word/2010/wordprocessingCanvas" xmlns:cx="http://schemas.microsoft.com/office/drawing/2014/chartex" xmlns:mc="http://schemas.openxmlformats.org/markup-compatibility/2006" xmlns:o="urn:schemas-microsoft-com:office:office" xmlns:r="http://schemas.openxmlformats.org/officeDocument/2006/relationships" xmlns:m="http://schemas.openxmlformats.org/officeDocument/2006/math" xmlns:v="urn:schemas-microsoft-com:vml" xmlns:wp14="http://schemas.microsoft.com/office/word/2010/wordprocessingDrawing" xmlns:wp="http://schemas.openxmlformats.org/drawingml/2006/wordprocessingDrawing" xmlns:w10="urn:schemas-microsoft-com:office:word" xmlns:w="http://schemas.openxmlformats.org/wordprocessingml/2006/main" xmlns:w14="http://schemas.microsoft.com/office/word/2010/wordml" xmlns:w15="http://schemas.microsoft.com/office/word/2012/wordml" xmlns:w16se="http://schemas.microsoft.com/office/word/2015/wordml/symex" xmlns:wpg="http://schemas.microsoft.com/office/word/2010/wordprocessingGroup" xmlns:wpi="http://schemas.microsoft.com/office/word/2010/wordprocessingInk" xmlns:wne="http://schemas.microsoft.com/office/word/2006/wordml" xmlns:wps="http://schemas.microsoft.com/office/word/2010/wordprocessingShape" mc:Ignorable="w14 w15 w16se wp14">
   <w:body>
     <w:tbl>
       <w:tblPr>
@@ -366,7 +366,15 @@
       </w:r>
       <w:proofErr w:type="spellEnd"/>
       <w:r>
-        <w:t xml:space="preserve">” no cabeçalho da requisição http com o </w:t>
+        <w:t xml:space="preserve">” no cabeçalho da requisição </w:t>
+      </w:r>
+      <w:proofErr w:type="spellStart"/>
+      <w:r>
+        <w:t>http</w:t>
+      </w:r>
+      <w:proofErr w:type="spellEnd"/>
+      <w:r>
+        <w:t xml:space="preserve"> com o </w:t>
       </w:r>
       <w:proofErr w:type="spellStart"/>
       <w:r>
@@ -5975,19 +5983,7 @@
               <w:rPr>
                 <w:rFonts w:asciiTheme="majorHAnsi" w:hAnsiTheme="majorHAnsi" w:cstheme="majorHAnsi"/>
               </w:rPr>
-              <w:t xml:space="preserve">” </w:t>
-            </w:r>
-            <w:r>
-              <w:rPr>
-                <w:rFonts w:asciiTheme="majorHAnsi" w:hAnsiTheme="majorHAnsi" w:cstheme="majorHAnsi"/>
-              </w:rPr>
-              <w:t>quando ocorreu algum erro na busca</w:t>
-            </w:r>
-            <w:r>
-              <w:rPr>
-                <w:rFonts w:asciiTheme="majorHAnsi" w:hAnsiTheme="majorHAnsi" w:cstheme="majorHAnsi"/>
-              </w:rPr>
-              <w:t>.</w:t>
+              <w:t>” quando ocorreu algum erro na busca.</w:t>
             </w:r>
           </w:p>
         </w:tc>
@@ -6266,8 +6262,6 @@
               </w:rPr>
               <w:t>StatusAgendamento:{status}</w:t>
             </w:r>
-            <w:bookmarkStart w:id="0" w:name="_GoBack"/>
-            <w:bookmarkEnd w:id="0"/>
           </w:p>
           <w:p>
             <w:pPr>
@@ -6540,14 +6534,7 @@
                 <w:rFonts w:asciiTheme="majorHAnsi" w:hAnsiTheme="majorHAnsi" w:cstheme="majorHAnsi"/>
                 <w:b/>
               </w:rPr>
-              <w:t>: agendamento</w:t>
-            </w:r>
-            <w:r>
-              <w:rPr>
-                <w:rFonts w:asciiTheme="majorHAnsi" w:hAnsiTheme="majorHAnsi" w:cstheme="majorHAnsi"/>
-                <w:b/>
-              </w:rPr>
-              <w:t>/finalizar</w:t>
+              <w:t>: agendamento/finalizar</w:t>
             </w:r>
             <w:r>
               <w:rPr>
@@ -6556,7 +6543,6 @@
               </w:rPr>
               <w:t xml:space="preserve"> [</w:t>
             </w:r>
-            <w:proofErr w:type="spellStart"/>
             <w:r>
               <w:rPr>
                 <w:rFonts w:asciiTheme="majorHAnsi" w:hAnsiTheme="majorHAnsi" w:cstheme="majorHAnsi"/>
@@ -6593,14 +6579,7 @@
               <w:rPr>
                 <w:rFonts w:asciiTheme="majorHAnsi" w:hAnsiTheme="majorHAnsi" w:cstheme="majorHAnsi"/>
               </w:rPr>
-              <w:t>Descriç</w:t>
-            </w:r>
-            <w:proofErr w:type="spellEnd"/>
-            <w:r>
-              <w:rPr>
-                <w:rFonts w:asciiTheme="majorHAnsi" w:hAnsiTheme="majorHAnsi" w:cstheme="majorHAnsi"/>
-              </w:rPr>
-              <w:t xml:space="preserve">ão: </w:t>
+              <w:t xml:space="preserve">Descrição: </w:t>
             </w:r>
             <w:r>
               <w:rPr>
@@ -6714,15 +6693,7 @@
                 <w:color w:val="000000"/>
                 <w:lang w:eastAsia="pt-BR"/>
               </w:rPr>
-              <w:t xml:space="preserve"> </w:t>
-            </w:r>
-            <w:r>
-              <w:rPr>
-                <w:rFonts w:asciiTheme="majorHAnsi" w:eastAsia="Times New Roman" w:hAnsiTheme="majorHAnsi" w:cstheme="majorHAnsi"/>
-                <w:color w:val="000000"/>
-                <w:lang w:eastAsia="pt-BR"/>
-              </w:rPr>
-              <w:t>{</w:t>
+              <w:t xml:space="preserve"> {</w:t>
             </w:r>
           </w:p>
           <w:p>
@@ -7034,6 +7005,1413 @@
         </w:rPr>
         <w:tab/>
       </w:r>
+    </w:p>
+    <w:tbl>
+      <w:tblPr>
+        <w:tblStyle w:val="Tabelacomgrade"/>
+        <w:tblW w:w="0" w:type="auto"/>
+        <w:jc w:val="center"/>
+        <w:tblLook w:val="04A0" w:firstRow="1" w:lastRow="0" w:firstColumn="1" w:lastColumn="0" w:noHBand="0" w:noVBand="1"/>
+      </w:tblPr>
+      <w:tblGrid>
+        <w:gridCol w:w="8646"/>
+      </w:tblGrid>
+      <w:tr>
+        <w:trPr>
+          <w:jc w:val="center"/>
+        </w:trPr>
+        <w:tc>
+          <w:tcPr>
+            <w:tcW w:w="8646" w:type="dxa"/>
+          </w:tcPr>
+          <w:p>
+            <w:pPr>
+              <w:rPr>
+                <w:rFonts w:asciiTheme="majorHAnsi" w:hAnsiTheme="majorHAnsi" w:cstheme="majorHAnsi"/>
+                <w:b/>
+              </w:rPr>
+            </w:pPr>
+            <w:proofErr w:type="spellStart"/>
+            <w:r>
+              <w:rPr>
+                <w:rFonts w:asciiTheme="majorHAnsi" w:hAnsiTheme="majorHAnsi" w:cstheme="majorHAnsi"/>
+                <w:b/>
+              </w:rPr>
+              <w:t>Route</w:t>
+            </w:r>
+            <w:proofErr w:type="spellEnd"/>
+            <w:r>
+              <w:rPr>
+                <w:rFonts w:asciiTheme="majorHAnsi" w:hAnsiTheme="majorHAnsi" w:cstheme="majorHAnsi"/>
+                <w:b/>
+              </w:rPr>
+              <w:t>: agendamento/</w:t>
+            </w:r>
+            <w:r>
+              <w:rPr>
+                <w:rFonts w:asciiTheme="majorHAnsi" w:hAnsiTheme="majorHAnsi" w:cstheme="majorHAnsi"/>
+                <w:b/>
+              </w:rPr>
+              <w:t>{</w:t>
+            </w:r>
+            <w:proofErr w:type="spellStart"/>
+            <w:r>
+              <w:rPr>
+                <w:rFonts w:asciiTheme="majorHAnsi" w:hAnsiTheme="majorHAnsi" w:cstheme="majorHAnsi"/>
+                <w:b/>
+              </w:rPr>
+              <w:t>idLaboratorio</w:t>
+            </w:r>
+            <w:proofErr w:type="spellEnd"/>
+            <w:r>
+              <w:rPr>
+                <w:rFonts w:asciiTheme="majorHAnsi" w:hAnsiTheme="majorHAnsi" w:cstheme="majorHAnsi"/>
+                <w:b/>
+              </w:rPr>
+              <w:t>}</w:t>
+            </w:r>
+            <w:r>
+              <w:rPr>
+                <w:rFonts w:asciiTheme="majorHAnsi" w:hAnsiTheme="majorHAnsi" w:cstheme="majorHAnsi"/>
+                <w:b/>
+              </w:rPr>
+              <w:t xml:space="preserve"> [</w:t>
+            </w:r>
+            <w:r>
+              <w:rPr>
+                <w:rFonts w:asciiTheme="majorHAnsi" w:hAnsiTheme="majorHAnsi" w:cstheme="majorHAnsi"/>
+                <w:b/>
+              </w:rPr>
+              <w:t>GET</w:t>
+            </w:r>
+            <w:r>
+              <w:rPr>
+                <w:rFonts w:asciiTheme="majorHAnsi" w:hAnsiTheme="majorHAnsi" w:cstheme="majorHAnsi"/>
+                <w:b/>
+              </w:rPr>
+              <w:t>]</w:t>
+            </w:r>
+          </w:p>
+        </w:tc>
+      </w:tr>
+      <w:tr>
+        <w:trPr>
+          <w:jc w:val="center"/>
+        </w:trPr>
+        <w:tc>
+          <w:tcPr>
+            <w:tcW w:w="8646" w:type="dxa"/>
+          </w:tcPr>
+          <w:p>
+            <w:pPr>
+              <w:rPr>
+                <w:rFonts w:asciiTheme="majorHAnsi" w:hAnsiTheme="majorHAnsi" w:cstheme="majorHAnsi"/>
+                <w:u w:val="single"/>
+              </w:rPr>
+            </w:pPr>
+            <w:r>
+              <w:rPr>
+                <w:rFonts w:asciiTheme="majorHAnsi" w:hAnsiTheme="majorHAnsi" w:cstheme="majorHAnsi"/>
+              </w:rPr>
+              <w:t xml:space="preserve">Descrição: </w:t>
+            </w:r>
+            <w:r>
+              <w:rPr>
+                <w:rFonts w:asciiTheme="majorHAnsi" w:hAnsiTheme="majorHAnsi" w:cstheme="majorHAnsi"/>
+              </w:rPr>
+              <w:t xml:space="preserve">Buscar os agendamentos do </w:t>
+            </w:r>
+            <w:proofErr w:type="spellStart"/>
+            <w:r>
+              <w:rPr>
+                <w:rFonts w:asciiTheme="majorHAnsi" w:hAnsiTheme="majorHAnsi" w:cstheme="majorHAnsi"/>
+              </w:rPr>
+              <w:t>laboratorio</w:t>
+            </w:r>
+            <w:proofErr w:type="spellEnd"/>
+          </w:p>
+          <w:p>
+            <w:pPr>
+              <w:rPr>
+                <w:rFonts w:asciiTheme="majorHAnsi" w:hAnsiTheme="majorHAnsi" w:cstheme="majorHAnsi"/>
+              </w:rPr>
+            </w:pPr>
+            <w:r>
+              <w:rPr>
+                <w:rFonts w:asciiTheme="majorHAnsi" w:hAnsiTheme="majorHAnsi" w:cstheme="majorHAnsi"/>
+              </w:rPr>
+              <w:t>Retorna 400 “</w:t>
+            </w:r>
+            <w:proofErr w:type="spellStart"/>
+            <w:r>
+              <w:rPr>
+                <w:rFonts w:asciiTheme="majorHAnsi" w:hAnsiTheme="majorHAnsi" w:cstheme="majorHAnsi"/>
+              </w:rPr>
+              <w:t>Bad</w:t>
+            </w:r>
+            <w:proofErr w:type="spellEnd"/>
+            <w:r>
+              <w:rPr>
+                <w:rFonts w:asciiTheme="majorHAnsi" w:hAnsiTheme="majorHAnsi" w:cstheme="majorHAnsi"/>
+              </w:rPr>
+              <w:t xml:space="preserve"> </w:t>
+            </w:r>
+            <w:proofErr w:type="spellStart"/>
+            <w:r>
+              <w:rPr>
+                <w:rFonts w:asciiTheme="majorHAnsi" w:hAnsiTheme="majorHAnsi" w:cstheme="majorHAnsi"/>
+              </w:rPr>
+              <w:t>Resquest</w:t>
+            </w:r>
+            <w:proofErr w:type="spellEnd"/>
+            <w:r>
+              <w:rPr>
+                <w:rFonts w:asciiTheme="majorHAnsi" w:hAnsiTheme="majorHAnsi" w:cstheme="majorHAnsi"/>
+              </w:rPr>
+              <w:t>” quando ocorreu algum erro na busca.</w:t>
+            </w:r>
+          </w:p>
+        </w:tc>
+      </w:tr>
+      <w:tr>
+        <w:trPr>
+          <w:jc w:val="center"/>
+        </w:trPr>
+        <w:tc>
+          <w:tcPr>
+            <w:tcW w:w="8646" w:type="dxa"/>
+          </w:tcPr>
+          <w:p>
+            <w:pPr>
+              <w:rPr>
+                <w:rFonts w:asciiTheme="majorHAnsi" w:eastAsia="Times New Roman" w:hAnsiTheme="majorHAnsi" w:cstheme="majorHAnsi"/>
+                <w:color w:val="000000"/>
+                <w:lang w:eastAsia="pt-BR"/>
+              </w:rPr>
+            </w:pPr>
+            <w:proofErr w:type="spellStart"/>
+            <w:r>
+              <w:rPr>
+                <w:rFonts w:asciiTheme="majorHAnsi" w:hAnsiTheme="majorHAnsi" w:cstheme="majorHAnsi"/>
+                <w:color w:val="000000"/>
+              </w:rPr>
+              <w:t>Request</w:t>
+            </w:r>
+            <w:proofErr w:type="spellEnd"/>
+            <w:r>
+              <w:rPr>
+                <w:rFonts w:asciiTheme="majorHAnsi" w:hAnsiTheme="majorHAnsi" w:cstheme="majorHAnsi"/>
+                <w:color w:val="000000"/>
+              </w:rPr>
+              <w:t xml:space="preserve"> </w:t>
+            </w:r>
+            <w:proofErr w:type="spellStart"/>
+            <w:proofErr w:type="gramStart"/>
+            <w:r>
+              <w:rPr>
+                <w:rFonts w:asciiTheme="majorHAnsi" w:hAnsiTheme="majorHAnsi" w:cstheme="majorHAnsi"/>
+                <w:color w:val="000000"/>
+              </w:rPr>
+              <w:t>Body:</w:t>
+            </w:r>
+            <w:r>
+              <w:rPr>
+                <w:rFonts w:asciiTheme="majorHAnsi" w:hAnsiTheme="majorHAnsi" w:cstheme="majorHAnsi"/>
+                <w:color w:val="000000"/>
+              </w:rPr>
+              <w:t>None</w:t>
+            </w:r>
+            <w:proofErr w:type="spellEnd"/>
+            <w:proofErr w:type="gramEnd"/>
+          </w:p>
+          <w:p>
+            <w:pPr>
+              <w:rPr>
+                <w:rFonts w:asciiTheme="majorHAnsi" w:hAnsiTheme="majorHAnsi" w:cstheme="majorHAnsi"/>
+              </w:rPr>
+            </w:pPr>
+          </w:p>
+        </w:tc>
+      </w:tr>
+      <w:tr>
+        <w:trPr>
+          <w:jc w:val="center"/>
+        </w:trPr>
+        <w:tc>
+          <w:tcPr>
+            <w:tcW w:w="8646" w:type="dxa"/>
+          </w:tcPr>
+          <w:p>
+            <w:pPr>
+              <w:rPr>
+                <w:rFonts w:asciiTheme="majorHAnsi" w:hAnsiTheme="majorHAnsi" w:cstheme="majorHAnsi"/>
+              </w:rPr>
+            </w:pPr>
+            <w:r>
+              <w:rPr>
+                <w:rFonts w:asciiTheme="majorHAnsi" w:eastAsia="Times New Roman" w:hAnsiTheme="majorHAnsi" w:cstheme="majorHAnsi"/>
+                <w:color w:val="000000"/>
+                <w:lang w:eastAsia="pt-BR"/>
+              </w:rPr>
+              <w:t>Response Status: 200 Ok</w:t>
+            </w:r>
+          </w:p>
+        </w:tc>
+      </w:tr>
+      <w:tr>
+        <w:trPr>
+          <w:jc w:val="center"/>
+        </w:trPr>
+        <w:tc>
+          <w:tcPr>
+            <w:tcW w:w="8646" w:type="dxa"/>
+          </w:tcPr>
+          <w:p>
+            <w:pPr>
+              <w:pStyle w:val="NormalWeb"/>
+              <w:spacing w:before="0" w:beforeAutospacing="0" w:after="0" w:afterAutospacing="0"/>
+              <w:rPr>
+                <w:rFonts w:asciiTheme="majorHAnsi" w:hAnsiTheme="majorHAnsi" w:cstheme="majorHAnsi"/>
+              </w:rPr>
+            </w:pPr>
+            <w:r>
+              <w:rPr>
+                <w:rFonts w:asciiTheme="majorHAnsi" w:hAnsiTheme="majorHAnsi" w:cstheme="majorHAnsi"/>
+                <w:color w:val="000000"/>
+                <w:sz w:val="22"/>
+                <w:szCs w:val="22"/>
+              </w:rPr>
+              <w:t xml:space="preserve">Response Status: 404 </w:t>
+            </w:r>
+            <w:proofErr w:type="spellStart"/>
+            <w:r>
+              <w:rPr>
+                <w:rFonts w:asciiTheme="majorHAnsi" w:hAnsiTheme="majorHAnsi" w:cstheme="majorHAnsi"/>
+                <w:color w:val="000000"/>
+                <w:sz w:val="22"/>
+                <w:szCs w:val="22"/>
+              </w:rPr>
+              <w:t>Not</w:t>
+            </w:r>
+            <w:proofErr w:type="spellEnd"/>
+            <w:r>
+              <w:rPr>
+                <w:rFonts w:asciiTheme="majorHAnsi" w:hAnsiTheme="majorHAnsi" w:cstheme="majorHAnsi"/>
+                <w:color w:val="000000"/>
+                <w:sz w:val="22"/>
+                <w:szCs w:val="22"/>
+              </w:rPr>
+              <w:t xml:space="preserve"> </w:t>
+            </w:r>
+            <w:proofErr w:type="spellStart"/>
+            <w:r>
+              <w:rPr>
+                <w:rFonts w:asciiTheme="majorHAnsi" w:hAnsiTheme="majorHAnsi" w:cstheme="majorHAnsi"/>
+                <w:color w:val="000000"/>
+                <w:sz w:val="22"/>
+                <w:szCs w:val="22"/>
+              </w:rPr>
+              <w:t>Found</w:t>
+            </w:r>
+            <w:proofErr w:type="spellEnd"/>
+          </w:p>
+          <w:p>
+            <w:pPr>
+              <w:pStyle w:val="NormalWeb"/>
+              <w:spacing w:before="0" w:beforeAutospacing="0" w:after="0" w:afterAutospacing="0"/>
+              <w:rPr>
+                <w:rFonts w:asciiTheme="majorHAnsi" w:hAnsiTheme="majorHAnsi" w:cstheme="majorHAnsi"/>
+              </w:rPr>
+            </w:pPr>
+            <w:r>
+              <w:rPr>
+                <w:rFonts w:asciiTheme="majorHAnsi" w:hAnsiTheme="majorHAnsi" w:cstheme="majorHAnsi"/>
+                <w:color w:val="000000"/>
+                <w:sz w:val="22"/>
+                <w:szCs w:val="22"/>
+              </w:rPr>
+              <w:t xml:space="preserve">Response </w:t>
+            </w:r>
+            <w:proofErr w:type="spellStart"/>
+            <w:r>
+              <w:rPr>
+                <w:rFonts w:asciiTheme="majorHAnsi" w:hAnsiTheme="majorHAnsi" w:cstheme="majorHAnsi"/>
+                <w:color w:val="000000"/>
+                <w:sz w:val="22"/>
+                <w:szCs w:val="22"/>
+              </w:rPr>
+              <w:t>Body</w:t>
+            </w:r>
+            <w:proofErr w:type="spellEnd"/>
+            <w:r>
+              <w:rPr>
+                <w:rFonts w:asciiTheme="majorHAnsi" w:hAnsiTheme="majorHAnsi" w:cstheme="majorHAnsi"/>
+                <w:color w:val="000000"/>
+                <w:sz w:val="22"/>
+                <w:szCs w:val="22"/>
+              </w:rPr>
+              <w:t xml:space="preserve">: </w:t>
+            </w:r>
+            <w:proofErr w:type="spellStart"/>
+            <w:r>
+              <w:rPr>
+                <w:rFonts w:asciiTheme="majorHAnsi" w:hAnsiTheme="majorHAnsi" w:cstheme="majorHAnsi"/>
+                <w:color w:val="000000"/>
+                <w:sz w:val="22"/>
+                <w:szCs w:val="22"/>
+              </w:rPr>
+              <w:t>None</w:t>
+            </w:r>
+            <w:proofErr w:type="spellEnd"/>
+          </w:p>
+        </w:tc>
+      </w:tr>
+      <w:tr>
+        <w:trPr>
+          <w:jc w:val="center"/>
+        </w:trPr>
+        <w:tc>
+          <w:tcPr>
+            <w:tcW w:w="8646" w:type="dxa"/>
+          </w:tcPr>
+          <w:p>
+            <w:pPr>
+              <w:pStyle w:val="NormalWeb"/>
+              <w:spacing w:before="0" w:beforeAutospacing="0" w:after="0" w:afterAutospacing="0"/>
+              <w:rPr>
+                <w:rFonts w:asciiTheme="majorHAnsi" w:hAnsiTheme="majorHAnsi" w:cstheme="majorHAnsi"/>
+              </w:rPr>
+            </w:pPr>
+            <w:r>
+              <w:rPr>
+                <w:rFonts w:asciiTheme="majorHAnsi" w:hAnsiTheme="majorHAnsi" w:cstheme="majorHAnsi"/>
+                <w:color w:val="000000"/>
+                <w:sz w:val="22"/>
+                <w:szCs w:val="22"/>
+              </w:rPr>
+              <w:t xml:space="preserve">Response Status: 403 </w:t>
+            </w:r>
+            <w:proofErr w:type="spellStart"/>
+            <w:r>
+              <w:rPr>
+                <w:rFonts w:asciiTheme="majorHAnsi" w:hAnsiTheme="majorHAnsi" w:cstheme="majorHAnsi"/>
+                <w:color w:val="000000"/>
+                <w:sz w:val="22"/>
+                <w:szCs w:val="22"/>
+              </w:rPr>
+              <w:t>Forbidden</w:t>
+            </w:r>
+            <w:proofErr w:type="spellEnd"/>
+          </w:p>
+          <w:p>
+            <w:pPr>
+              <w:pStyle w:val="NormalWeb"/>
+              <w:spacing w:before="0" w:beforeAutospacing="0" w:after="0" w:afterAutospacing="0"/>
+              <w:rPr>
+                <w:rFonts w:asciiTheme="majorHAnsi" w:hAnsiTheme="majorHAnsi" w:cstheme="majorHAnsi"/>
+              </w:rPr>
+            </w:pPr>
+            <w:r>
+              <w:rPr>
+                <w:rFonts w:asciiTheme="majorHAnsi" w:hAnsiTheme="majorHAnsi" w:cstheme="majorHAnsi"/>
+                <w:color w:val="000000"/>
+                <w:sz w:val="22"/>
+                <w:szCs w:val="22"/>
+              </w:rPr>
+              <w:t xml:space="preserve">Response </w:t>
+            </w:r>
+            <w:proofErr w:type="spellStart"/>
+            <w:r>
+              <w:rPr>
+                <w:rFonts w:asciiTheme="majorHAnsi" w:hAnsiTheme="majorHAnsi" w:cstheme="majorHAnsi"/>
+                <w:color w:val="000000"/>
+                <w:sz w:val="22"/>
+                <w:szCs w:val="22"/>
+              </w:rPr>
+              <w:t>Body</w:t>
+            </w:r>
+            <w:proofErr w:type="spellEnd"/>
+            <w:r>
+              <w:rPr>
+                <w:rFonts w:asciiTheme="majorHAnsi" w:hAnsiTheme="majorHAnsi" w:cstheme="majorHAnsi"/>
+                <w:color w:val="000000"/>
+                <w:sz w:val="22"/>
+                <w:szCs w:val="22"/>
+              </w:rPr>
+              <w:t xml:space="preserve">: </w:t>
+            </w:r>
+            <w:proofErr w:type="spellStart"/>
+            <w:r>
+              <w:rPr>
+                <w:rFonts w:asciiTheme="majorHAnsi" w:hAnsiTheme="majorHAnsi" w:cstheme="majorHAnsi"/>
+                <w:color w:val="000000"/>
+                <w:sz w:val="22"/>
+                <w:szCs w:val="22"/>
+              </w:rPr>
+              <w:t>None</w:t>
+            </w:r>
+            <w:proofErr w:type="spellEnd"/>
+          </w:p>
+        </w:tc>
+      </w:tr>
+    </w:tbl>
+    <w:p>
+      <w:pPr>
+        <w:pStyle w:val="SemEspaamento"/>
+        <w:jc w:val="both"/>
+        <w:rPr>
+          <w:b/>
+        </w:rPr>
+      </w:pPr>
+      <w:r>
+        <w:rPr>
+          <w:b/>
+        </w:rPr>
+        <w:tab/>
+      </w:r>
+    </w:p>
+    <w:tbl>
+      <w:tblPr>
+        <w:tblStyle w:val="Tabelacomgrade"/>
+        <w:tblW w:w="0" w:type="auto"/>
+        <w:jc w:val="center"/>
+        <w:tblLook w:val="04A0" w:firstRow="1" w:lastRow="0" w:firstColumn="1" w:lastColumn="0" w:noHBand="0" w:noVBand="1"/>
+      </w:tblPr>
+      <w:tblGrid>
+        <w:gridCol w:w="8646"/>
+      </w:tblGrid>
+      <w:tr>
+        <w:trPr>
+          <w:jc w:val="center"/>
+        </w:trPr>
+        <w:tc>
+          <w:tcPr>
+            <w:tcW w:w="8646" w:type="dxa"/>
+          </w:tcPr>
+          <w:p>
+            <w:pPr>
+              <w:rPr>
+                <w:rFonts w:asciiTheme="majorHAnsi" w:hAnsiTheme="majorHAnsi" w:cstheme="majorHAnsi"/>
+                <w:b/>
+              </w:rPr>
+            </w:pPr>
+            <w:proofErr w:type="spellStart"/>
+            <w:r>
+              <w:rPr>
+                <w:rFonts w:asciiTheme="majorHAnsi" w:hAnsiTheme="majorHAnsi" w:cstheme="majorHAnsi"/>
+                <w:b/>
+              </w:rPr>
+              <w:t>Route</w:t>
+            </w:r>
+            <w:proofErr w:type="spellEnd"/>
+            <w:r>
+              <w:rPr>
+                <w:rFonts w:asciiTheme="majorHAnsi" w:hAnsiTheme="majorHAnsi" w:cstheme="majorHAnsi"/>
+                <w:b/>
+              </w:rPr>
+              <w:t>: agendamento/{</w:t>
+            </w:r>
+            <w:proofErr w:type="spellStart"/>
+            <w:r>
+              <w:rPr>
+                <w:rFonts w:asciiTheme="majorHAnsi" w:hAnsiTheme="majorHAnsi" w:cstheme="majorHAnsi"/>
+                <w:b/>
+              </w:rPr>
+              <w:t>idDisciplina</w:t>
+            </w:r>
+            <w:proofErr w:type="spellEnd"/>
+            <w:r>
+              <w:rPr>
+                <w:rFonts w:asciiTheme="majorHAnsi" w:hAnsiTheme="majorHAnsi" w:cstheme="majorHAnsi"/>
+                <w:b/>
+              </w:rPr>
+              <w:t>}</w:t>
+            </w:r>
+            <w:r>
+              <w:rPr>
+                <w:rFonts w:asciiTheme="majorHAnsi" w:hAnsiTheme="majorHAnsi" w:cstheme="majorHAnsi"/>
+                <w:b/>
+              </w:rPr>
+              <w:t xml:space="preserve"> [</w:t>
+            </w:r>
+            <w:r>
+              <w:rPr>
+                <w:rFonts w:asciiTheme="majorHAnsi" w:hAnsiTheme="majorHAnsi" w:cstheme="majorHAnsi"/>
+                <w:b/>
+              </w:rPr>
+              <w:t>GET</w:t>
+            </w:r>
+            <w:r>
+              <w:rPr>
+                <w:rFonts w:asciiTheme="majorHAnsi" w:hAnsiTheme="majorHAnsi" w:cstheme="majorHAnsi"/>
+                <w:b/>
+              </w:rPr>
+              <w:t>]</w:t>
+            </w:r>
+          </w:p>
+        </w:tc>
+      </w:tr>
+      <w:tr>
+        <w:trPr>
+          <w:jc w:val="center"/>
+        </w:trPr>
+        <w:tc>
+          <w:tcPr>
+            <w:tcW w:w="8646" w:type="dxa"/>
+          </w:tcPr>
+          <w:p>
+            <w:pPr>
+              <w:rPr>
+                <w:rFonts w:asciiTheme="majorHAnsi" w:hAnsiTheme="majorHAnsi" w:cstheme="majorHAnsi"/>
+                <w:u w:val="single"/>
+              </w:rPr>
+            </w:pPr>
+            <w:r>
+              <w:rPr>
+                <w:rFonts w:asciiTheme="majorHAnsi" w:hAnsiTheme="majorHAnsi" w:cstheme="majorHAnsi"/>
+              </w:rPr>
+              <w:t xml:space="preserve">Descrição: </w:t>
+            </w:r>
+            <w:r>
+              <w:rPr>
+                <w:rFonts w:asciiTheme="majorHAnsi" w:hAnsiTheme="majorHAnsi" w:cstheme="majorHAnsi"/>
+              </w:rPr>
+              <w:t>Buscar os agendamentos da disciplina</w:t>
+            </w:r>
+          </w:p>
+          <w:p>
+            <w:pPr>
+              <w:rPr>
+                <w:rFonts w:asciiTheme="majorHAnsi" w:hAnsiTheme="majorHAnsi" w:cstheme="majorHAnsi"/>
+              </w:rPr>
+            </w:pPr>
+            <w:r>
+              <w:rPr>
+                <w:rFonts w:asciiTheme="majorHAnsi" w:hAnsiTheme="majorHAnsi" w:cstheme="majorHAnsi"/>
+              </w:rPr>
+              <w:t>Retorna 400 “</w:t>
+            </w:r>
+            <w:proofErr w:type="spellStart"/>
+            <w:r>
+              <w:rPr>
+                <w:rFonts w:asciiTheme="majorHAnsi" w:hAnsiTheme="majorHAnsi" w:cstheme="majorHAnsi"/>
+              </w:rPr>
+              <w:t>Bad</w:t>
+            </w:r>
+            <w:proofErr w:type="spellEnd"/>
+            <w:r>
+              <w:rPr>
+                <w:rFonts w:asciiTheme="majorHAnsi" w:hAnsiTheme="majorHAnsi" w:cstheme="majorHAnsi"/>
+              </w:rPr>
+              <w:t xml:space="preserve"> </w:t>
+            </w:r>
+            <w:proofErr w:type="spellStart"/>
+            <w:r>
+              <w:rPr>
+                <w:rFonts w:asciiTheme="majorHAnsi" w:hAnsiTheme="majorHAnsi" w:cstheme="majorHAnsi"/>
+              </w:rPr>
+              <w:t>Resquest</w:t>
+            </w:r>
+            <w:proofErr w:type="spellEnd"/>
+            <w:r>
+              <w:rPr>
+                <w:rFonts w:asciiTheme="majorHAnsi" w:hAnsiTheme="majorHAnsi" w:cstheme="majorHAnsi"/>
+              </w:rPr>
+              <w:t>” quando ocorreu algum erro na busca.</w:t>
+            </w:r>
+          </w:p>
+        </w:tc>
+      </w:tr>
+      <w:tr>
+        <w:trPr>
+          <w:jc w:val="center"/>
+        </w:trPr>
+        <w:tc>
+          <w:tcPr>
+            <w:tcW w:w="8646" w:type="dxa"/>
+          </w:tcPr>
+          <w:p>
+            <w:pPr>
+              <w:rPr>
+                <w:rFonts w:asciiTheme="majorHAnsi" w:eastAsia="Times New Roman" w:hAnsiTheme="majorHAnsi" w:cstheme="majorHAnsi"/>
+                <w:color w:val="000000"/>
+                <w:lang w:eastAsia="pt-BR"/>
+              </w:rPr>
+            </w:pPr>
+            <w:proofErr w:type="spellStart"/>
+            <w:r>
+              <w:rPr>
+                <w:rFonts w:asciiTheme="majorHAnsi" w:hAnsiTheme="majorHAnsi" w:cstheme="majorHAnsi"/>
+                <w:color w:val="000000"/>
+              </w:rPr>
+              <w:t>Request</w:t>
+            </w:r>
+            <w:proofErr w:type="spellEnd"/>
+            <w:r>
+              <w:rPr>
+                <w:rFonts w:asciiTheme="majorHAnsi" w:hAnsiTheme="majorHAnsi" w:cstheme="majorHAnsi"/>
+                <w:color w:val="000000"/>
+              </w:rPr>
+              <w:t xml:space="preserve"> </w:t>
+            </w:r>
+            <w:proofErr w:type="spellStart"/>
+            <w:proofErr w:type="gramStart"/>
+            <w:r>
+              <w:rPr>
+                <w:rFonts w:asciiTheme="majorHAnsi" w:hAnsiTheme="majorHAnsi" w:cstheme="majorHAnsi"/>
+                <w:color w:val="000000"/>
+              </w:rPr>
+              <w:t>Body:</w:t>
+            </w:r>
+            <w:r>
+              <w:rPr>
+                <w:rFonts w:asciiTheme="majorHAnsi" w:hAnsiTheme="majorHAnsi" w:cstheme="majorHAnsi"/>
+                <w:color w:val="000000"/>
+              </w:rPr>
+              <w:t>None</w:t>
+            </w:r>
+            <w:proofErr w:type="spellEnd"/>
+            <w:proofErr w:type="gramEnd"/>
+          </w:p>
+          <w:p>
+            <w:pPr>
+              <w:rPr>
+                <w:rFonts w:asciiTheme="majorHAnsi" w:hAnsiTheme="majorHAnsi" w:cstheme="majorHAnsi"/>
+              </w:rPr>
+            </w:pPr>
+          </w:p>
+        </w:tc>
+      </w:tr>
+      <w:tr>
+        <w:trPr>
+          <w:jc w:val="center"/>
+        </w:trPr>
+        <w:tc>
+          <w:tcPr>
+            <w:tcW w:w="8646" w:type="dxa"/>
+          </w:tcPr>
+          <w:p>
+            <w:pPr>
+              <w:rPr>
+                <w:rFonts w:asciiTheme="majorHAnsi" w:hAnsiTheme="majorHAnsi" w:cstheme="majorHAnsi"/>
+              </w:rPr>
+            </w:pPr>
+            <w:r>
+              <w:rPr>
+                <w:rFonts w:asciiTheme="majorHAnsi" w:eastAsia="Times New Roman" w:hAnsiTheme="majorHAnsi" w:cstheme="majorHAnsi"/>
+                <w:color w:val="000000"/>
+                <w:lang w:eastAsia="pt-BR"/>
+              </w:rPr>
+              <w:t>Response Status: 200 Ok</w:t>
+            </w:r>
+          </w:p>
+        </w:tc>
+      </w:tr>
+      <w:tr>
+        <w:trPr>
+          <w:jc w:val="center"/>
+        </w:trPr>
+        <w:tc>
+          <w:tcPr>
+            <w:tcW w:w="8646" w:type="dxa"/>
+          </w:tcPr>
+          <w:p>
+            <w:pPr>
+              <w:pStyle w:val="NormalWeb"/>
+              <w:spacing w:before="0" w:beforeAutospacing="0" w:after="0" w:afterAutospacing="0"/>
+              <w:rPr>
+                <w:rFonts w:asciiTheme="majorHAnsi" w:hAnsiTheme="majorHAnsi" w:cstheme="majorHAnsi"/>
+              </w:rPr>
+            </w:pPr>
+            <w:r>
+              <w:rPr>
+                <w:rFonts w:asciiTheme="majorHAnsi" w:hAnsiTheme="majorHAnsi" w:cstheme="majorHAnsi"/>
+                <w:color w:val="000000"/>
+                <w:sz w:val="22"/>
+                <w:szCs w:val="22"/>
+              </w:rPr>
+              <w:t xml:space="preserve">Response Status: 404 </w:t>
+            </w:r>
+            <w:proofErr w:type="spellStart"/>
+            <w:r>
+              <w:rPr>
+                <w:rFonts w:asciiTheme="majorHAnsi" w:hAnsiTheme="majorHAnsi" w:cstheme="majorHAnsi"/>
+                <w:color w:val="000000"/>
+                <w:sz w:val="22"/>
+                <w:szCs w:val="22"/>
+              </w:rPr>
+              <w:t>Not</w:t>
+            </w:r>
+            <w:proofErr w:type="spellEnd"/>
+            <w:r>
+              <w:rPr>
+                <w:rFonts w:asciiTheme="majorHAnsi" w:hAnsiTheme="majorHAnsi" w:cstheme="majorHAnsi"/>
+                <w:color w:val="000000"/>
+                <w:sz w:val="22"/>
+                <w:szCs w:val="22"/>
+              </w:rPr>
+              <w:t xml:space="preserve"> </w:t>
+            </w:r>
+            <w:proofErr w:type="spellStart"/>
+            <w:r>
+              <w:rPr>
+                <w:rFonts w:asciiTheme="majorHAnsi" w:hAnsiTheme="majorHAnsi" w:cstheme="majorHAnsi"/>
+                <w:color w:val="000000"/>
+                <w:sz w:val="22"/>
+                <w:szCs w:val="22"/>
+              </w:rPr>
+              <w:t>Found</w:t>
+            </w:r>
+            <w:proofErr w:type="spellEnd"/>
+          </w:p>
+          <w:p>
+            <w:pPr>
+              <w:pStyle w:val="NormalWeb"/>
+              <w:spacing w:before="0" w:beforeAutospacing="0" w:after="0" w:afterAutospacing="0"/>
+              <w:rPr>
+                <w:rFonts w:asciiTheme="majorHAnsi" w:hAnsiTheme="majorHAnsi" w:cstheme="majorHAnsi"/>
+              </w:rPr>
+            </w:pPr>
+            <w:r>
+              <w:rPr>
+                <w:rFonts w:asciiTheme="majorHAnsi" w:hAnsiTheme="majorHAnsi" w:cstheme="majorHAnsi"/>
+                <w:color w:val="000000"/>
+                <w:sz w:val="22"/>
+                <w:szCs w:val="22"/>
+              </w:rPr>
+              <w:t xml:space="preserve">Response </w:t>
+            </w:r>
+            <w:proofErr w:type="spellStart"/>
+            <w:r>
+              <w:rPr>
+                <w:rFonts w:asciiTheme="majorHAnsi" w:hAnsiTheme="majorHAnsi" w:cstheme="majorHAnsi"/>
+                <w:color w:val="000000"/>
+                <w:sz w:val="22"/>
+                <w:szCs w:val="22"/>
+              </w:rPr>
+              <w:t>Body</w:t>
+            </w:r>
+            <w:proofErr w:type="spellEnd"/>
+            <w:r>
+              <w:rPr>
+                <w:rFonts w:asciiTheme="majorHAnsi" w:hAnsiTheme="majorHAnsi" w:cstheme="majorHAnsi"/>
+                <w:color w:val="000000"/>
+                <w:sz w:val="22"/>
+                <w:szCs w:val="22"/>
+              </w:rPr>
+              <w:t xml:space="preserve">: </w:t>
+            </w:r>
+            <w:proofErr w:type="spellStart"/>
+            <w:r>
+              <w:rPr>
+                <w:rFonts w:asciiTheme="majorHAnsi" w:hAnsiTheme="majorHAnsi" w:cstheme="majorHAnsi"/>
+                <w:color w:val="000000"/>
+                <w:sz w:val="22"/>
+                <w:szCs w:val="22"/>
+              </w:rPr>
+              <w:t>None</w:t>
+            </w:r>
+            <w:proofErr w:type="spellEnd"/>
+          </w:p>
+        </w:tc>
+      </w:tr>
+      <w:tr>
+        <w:trPr>
+          <w:jc w:val="center"/>
+        </w:trPr>
+        <w:tc>
+          <w:tcPr>
+            <w:tcW w:w="8646" w:type="dxa"/>
+          </w:tcPr>
+          <w:p>
+            <w:pPr>
+              <w:pStyle w:val="NormalWeb"/>
+              <w:spacing w:before="0" w:beforeAutospacing="0" w:after="0" w:afterAutospacing="0"/>
+              <w:rPr>
+                <w:rFonts w:asciiTheme="majorHAnsi" w:hAnsiTheme="majorHAnsi" w:cstheme="majorHAnsi"/>
+              </w:rPr>
+            </w:pPr>
+            <w:r>
+              <w:rPr>
+                <w:rFonts w:asciiTheme="majorHAnsi" w:hAnsiTheme="majorHAnsi" w:cstheme="majorHAnsi"/>
+                <w:color w:val="000000"/>
+                <w:sz w:val="22"/>
+                <w:szCs w:val="22"/>
+              </w:rPr>
+              <w:t xml:space="preserve">Response Status: 403 </w:t>
+            </w:r>
+            <w:proofErr w:type="spellStart"/>
+            <w:r>
+              <w:rPr>
+                <w:rFonts w:asciiTheme="majorHAnsi" w:hAnsiTheme="majorHAnsi" w:cstheme="majorHAnsi"/>
+                <w:color w:val="000000"/>
+                <w:sz w:val="22"/>
+                <w:szCs w:val="22"/>
+              </w:rPr>
+              <w:t>Forbidden</w:t>
+            </w:r>
+            <w:proofErr w:type="spellEnd"/>
+          </w:p>
+          <w:p>
+            <w:pPr>
+              <w:pStyle w:val="NormalWeb"/>
+              <w:spacing w:before="0" w:beforeAutospacing="0" w:after="0" w:afterAutospacing="0"/>
+              <w:rPr>
+                <w:rFonts w:asciiTheme="majorHAnsi" w:hAnsiTheme="majorHAnsi" w:cstheme="majorHAnsi"/>
+              </w:rPr>
+            </w:pPr>
+            <w:r>
+              <w:rPr>
+                <w:rFonts w:asciiTheme="majorHAnsi" w:hAnsiTheme="majorHAnsi" w:cstheme="majorHAnsi"/>
+                <w:color w:val="000000"/>
+                <w:sz w:val="22"/>
+                <w:szCs w:val="22"/>
+              </w:rPr>
+              <w:lastRenderedPageBreak/>
+              <w:t xml:space="preserve">Response </w:t>
+            </w:r>
+            <w:proofErr w:type="spellStart"/>
+            <w:r>
+              <w:rPr>
+                <w:rFonts w:asciiTheme="majorHAnsi" w:hAnsiTheme="majorHAnsi" w:cstheme="majorHAnsi"/>
+                <w:color w:val="000000"/>
+                <w:sz w:val="22"/>
+                <w:szCs w:val="22"/>
+              </w:rPr>
+              <w:t>Body</w:t>
+            </w:r>
+            <w:proofErr w:type="spellEnd"/>
+            <w:r>
+              <w:rPr>
+                <w:rFonts w:asciiTheme="majorHAnsi" w:hAnsiTheme="majorHAnsi" w:cstheme="majorHAnsi"/>
+                <w:color w:val="000000"/>
+                <w:sz w:val="22"/>
+                <w:szCs w:val="22"/>
+              </w:rPr>
+              <w:t xml:space="preserve">: </w:t>
+            </w:r>
+            <w:proofErr w:type="spellStart"/>
+            <w:r>
+              <w:rPr>
+                <w:rFonts w:asciiTheme="majorHAnsi" w:hAnsiTheme="majorHAnsi" w:cstheme="majorHAnsi"/>
+                <w:color w:val="000000"/>
+                <w:sz w:val="22"/>
+                <w:szCs w:val="22"/>
+              </w:rPr>
+              <w:t>None</w:t>
+            </w:r>
+            <w:proofErr w:type="spellEnd"/>
+          </w:p>
+        </w:tc>
+      </w:tr>
+    </w:tbl>
+    <w:p>
+      <w:pPr>
+        <w:pStyle w:val="SemEspaamento"/>
+        <w:jc w:val="both"/>
+        <w:rPr>
+          <w:b/>
+        </w:rPr>
+      </w:pPr>
+      <w:r>
+        <w:rPr>
+          <w:b/>
+        </w:rPr>
+        <w:lastRenderedPageBreak/>
+        <w:tab/>
+      </w:r>
+    </w:p>
+    <w:tbl>
+      <w:tblPr>
+        <w:tblStyle w:val="Tabelacomgrade"/>
+        <w:tblW w:w="0" w:type="auto"/>
+        <w:jc w:val="center"/>
+        <w:tblLook w:val="04A0" w:firstRow="1" w:lastRow="0" w:firstColumn="1" w:lastColumn="0" w:noHBand="0" w:noVBand="1"/>
+      </w:tblPr>
+      <w:tblGrid>
+        <w:gridCol w:w="8646"/>
+      </w:tblGrid>
+      <w:tr>
+        <w:trPr>
+          <w:jc w:val="center"/>
+        </w:trPr>
+        <w:tc>
+          <w:tcPr>
+            <w:tcW w:w="8646" w:type="dxa"/>
+          </w:tcPr>
+          <w:p>
+            <w:pPr>
+              <w:rPr>
+                <w:rFonts w:asciiTheme="majorHAnsi" w:hAnsiTheme="majorHAnsi" w:cstheme="majorHAnsi"/>
+                <w:b/>
+              </w:rPr>
+            </w:pPr>
+            <w:proofErr w:type="spellStart"/>
+            <w:r>
+              <w:rPr>
+                <w:rFonts w:asciiTheme="majorHAnsi" w:hAnsiTheme="majorHAnsi" w:cstheme="majorHAnsi"/>
+                <w:b/>
+              </w:rPr>
+              <w:t>Route</w:t>
+            </w:r>
+            <w:proofErr w:type="spellEnd"/>
+            <w:r>
+              <w:rPr>
+                <w:rFonts w:asciiTheme="majorHAnsi" w:hAnsiTheme="majorHAnsi" w:cstheme="majorHAnsi"/>
+                <w:b/>
+              </w:rPr>
+              <w:t>: agendamento/{</w:t>
+            </w:r>
+            <w:proofErr w:type="spellStart"/>
+            <w:r>
+              <w:rPr>
+                <w:rFonts w:asciiTheme="majorHAnsi" w:hAnsiTheme="majorHAnsi" w:cstheme="majorHAnsi"/>
+                <w:b/>
+              </w:rPr>
+              <w:t>idLaboratorio</w:t>
+            </w:r>
+            <w:proofErr w:type="spellEnd"/>
+            <w:r>
+              <w:rPr>
+                <w:rFonts w:asciiTheme="majorHAnsi" w:hAnsiTheme="majorHAnsi" w:cstheme="majorHAnsi"/>
+                <w:b/>
+              </w:rPr>
+              <w:t>}</w:t>
+            </w:r>
+            <w:r>
+              <w:rPr>
+                <w:rFonts w:asciiTheme="majorHAnsi" w:hAnsiTheme="majorHAnsi" w:cstheme="majorHAnsi"/>
+                <w:b/>
+              </w:rPr>
+              <w:t>/{</w:t>
+            </w:r>
+            <w:proofErr w:type="spellStart"/>
+            <w:r>
+              <w:rPr>
+                <w:rFonts w:asciiTheme="majorHAnsi" w:hAnsiTheme="majorHAnsi" w:cstheme="majorHAnsi"/>
+                <w:b/>
+              </w:rPr>
+              <w:t>idDisciplina</w:t>
+            </w:r>
+            <w:proofErr w:type="spellEnd"/>
+            <w:r>
+              <w:rPr>
+                <w:rFonts w:asciiTheme="majorHAnsi" w:hAnsiTheme="majorHAnsi" w:cstheme="majorHAnsi"/>
+                <w:b/>
+              </w:rPr>
+              <w:t>}</w:t>
+            </w:r>
+            <w:r>
+              <w:rPr>
+                <w:rFonts w:asciiTheme="majorHAnsi" w:hAnsiTheme="majorHAnsi" w:cstheme="majorHAnsi"/>
+                <w:b/>
+              </w:rPr>
+              <w:t xml:space="preserve"> [</w:t>
+            </w:r>
+            <w:r>
+              <w:rPr>
+                <w:rFonts w:asciiTheme="majorHAnsi" w:hAnsiTheme="majorHAnsi" w:cstheme="majorHAnsi"/>
+                <w:b/>
+              </w:rPr>
+              <w:t>GET</w:t>
+            </w:r>
+            <w:r>
+              <w:rPr>
+                <w:rFonts w:asciiTheme="majorHAnsi" w:hAnsiTheme="majorHAnsi" w:cstheme="majorHAnsi"/>
+                <w:b/>
+              </w:rPr>
+              <w:t>]</w:t>
+            </w:r>
+          </w:p>
+        </w:tc>
+      </w:tr>
+      <w:tr>
+        <w:trPr>
+          <w:jc w:val="center"/>
+        </w:trPr>
+        <w:tc>
+          <w:tcPr>
+            <w:tcW w:w="8646" w:type="dxa"/>
+          </w:tcPr>
+          <w:p>
+            <w:pPr>
+              <w:rPr>
+                <w:rFonts w:asciiTheme="majorHAnsi" w:hAnsiTheme="majorHAnsi" w:cstheme="majorHAnsi"/>
+                <w:u w:val="single"/>
+              </w:rPr>
+            </w:pPr>
+            <w:r>
+              <w:rPr>
+                <w:rFonts w:asciiTheme="majorHAnsi" w:hAnsiTheme="majorHAnsi" w:cstheme="majorHAnsi"/>
+              </w:rPr>
+              <w:t xml:space="preserve">Descrição: </w:t>
+            </w:r>
+            <w:r>
+              <w:rPr>
+                <w:rFonts w:asciiTheme="majorHAnsi" w:hAnsiTheme="majorHAnsi" w:cstheme="majorHAnsi"/>
+              </w:rPr>
+              <w:t xml:space="preserve">Buscar os agendamentos do </w:t>
+            </w:r>
+            <w:r>
+              <w:rPr>
+                <w:rFonts w:asciiTheme="majorHAnsi" w:hAnsiTheme="majorHAnsi" w:cstheme="majorHAnsi"/>
+              </w:rPr>
+              <w:t>laboratório e disciplina</w:t>
+            </w:r>
+          </w:p>
+          <w:p>
+            <w:pPr>
+              <w:rPr>
+                <w:rFonts w:asciiTheme="majorHAnsi" w:hAnsiTheme="majorHAnsi" w:cstheme="majorHAnsi"/>
+              </w:rPr>
+            </w:pPr>
+            <w:r>
+              <w:rPr>
+                <w:rFonts w:asciiTheme="majorHAnsi" w:hAnsiTheme="majorHAnsi" w:cstheme="majorHAnsi"/>
+              </w:rPr>
+              <w:t>Retorna 400 “</w:t>
+            </w:r>
+            <w:proofErr w:type="spellStart"/>
+            <w:r>
+              <w:rPr>
+                <w:rFonts w:asciiTheme="majorHAnsi" w:hAnsiTheme="majorHAnsi" w:cstheme="majorHAnsi"/>
+              </w:rPr>
+              <w:t>Bad</w:t>
+            </w:r>
+            <w:proofErr w:type="spellEnd"/>
+            <w:r>
+              <w:rPr>
+                <w:rFonts w:asciiTheme="majorHAnsi" w:hAnsiTheme="majorHAnsi" w:cstheme="majorHAnsi"/>
+              </w:rPr>
+              <w:t xml:space="preserve"> </w:t>
+            </w:r>
+            <w:proofErr w:type="spellStart"/>
+            <w:r>
+              <w:rPr>
+                <w:rFonts w:asciiTheme="majorHAnsi" w:hAnsiTheme="majorHAnsi" w:cstheme="majorHAnsi"/>
+              </w:rPr>
+              <w:t>Resquest</w:t>
+            </w:r>
+            <w:proofErr w:type="spellEnd"/>
+            <w:r>
+              <w:rPr>
+                <w:rFonts w:asciiTheme="majorHAnsi" w:hAnsiTheme="majorHAnsi" w:cstheme="majorHAnsi"/>
+              </w:rPr>
+              <w:t>” quando ocorreu algum erro na busca.</w:t>
+            </w:r>
+          </w:p>
+        </w:tc>
+      </w:tr>
+      <w:tr>
+        <w:trPr>
+          <w:jc w:val="center"/>
+        </w:trPr>
+        <w:tc>
+          <w:tcPr>
+            <w:tcW w:w="8646" w:type="dxa"/>
+          </w:tcPr>
+          <w:p>
+            <w:pPr>
+              <w:rPr>
+                <w:rFonts w:asciiTheme="majorHAnsi" w:hAnsiTheme="majorHAnsi" w:cstheme="majorHAnsi"/>
+              </w:rPr>
+            </w:pPr>
+            <w:proofErr w:type="spellStart"/>
+            <w:r>
+              <w:rPr>
+                <w:rFonts w:asciiTheme="majorHAnsi" w:hAnsiTheme="majorHAnsi" w:cstheme="majorHAnsi"/>
+                <w:color w:val="000000"/>
+              </w:rPr>
+              <w:t>Request</w:t>
+            </w:r>
+            <w:proofErr w:type="spellEnd"/>
+            <w:r>
+              <w:rPr>
+                <w:rFonts w:asciiTheme="majorHAnsi" w:hAnsiTheme="majorHAnsi" w:cstheme="majorHAnsi"/>
+                <w:color w:val="000000"/>
+              </w:rPr>
+              <w:t xml:space="preserve"> </w:t>
+            </w:r>
+            <w:proofErr w:type="spellStart"/>
+            <w:r>
+              <w:rPr>
+                <w:rFonts w:asciiTheme="majorHAnsi" w:hAnsiTheme="majorHAnsi" w:cstheme="majorHAnsi"/>
+                <w:color w:val="000000"/>
+              </w:rPr>
+              <w:t>Body</w:t>
+            </w:r>
+            <w:proofErr w:type="spellEnd"/>
+            <w:r>
+              <w:rPr>
+                <w:rFonts w:asciiTheme="majorHAnsi" w:hAnsiTheme="majorHAnsi" w:cstheme="majorHAnsi"/>
+                <w:color w:val="000000"/>
+              </w:rPr>
+              <w:t>:</w:t>
+            </w:r>
+            <w:r>
+              <w:rPr>
+                <w:rFonts w:asciiTheme="majorHAnsi" w:eastAsia="Times New Roman" w:hAnsiTheme="majorHAnsi" w:cstheme="majorHAnsi"/>
+                <w:color w:val="000000"/>
+                <w:lang w:eastAsia="pt-BR"/>
+              </w:rPr>
+              <w:t xml:space="preserve"> None</w:t>
+            </w:r>
+            <w:bookmarkStart w:id="0" w:name="_GoBack"/>
+            <w:bookmarkEnd w:id="0"/>
+            <w:r>
+              <w:rPr>
+                <w:rFonts w:asciiTheme="majorHAnsi" w:hAnsiTheme="majorHAnsi" w:cstheme="majorHAnsi"/>
+              </w:rPr>
+              <w:t xml:space="preserve"> </w:t>
+            </w:r>
+          </w:p>
+        </w:tc>
+      </w:tr>
+      <w:tr>
+        <w:trPr>
+          <w:jc w:val="center"/>
+        </w:trPr>
+        <w:tc>
+          <w:tcPr>
+            <w:tcW w:w="8646" w:type="dxa"/>
+          </w:tcPr>
+          <w:p>
+            <w:pPr>
+              <w:rPr>
+                <w:rFonts w:asciiTheme="majorHAnsi" w:hAnsiTheme="majorHAnsi" w:cstheme="majorHAnsi"/>
+              </w:rPr>
+            </w:pPr>
+            <w:r>
+              <w:rPr>
+                <w:rFonts w:asciiTheme="majorHAnsi" w:eastAsia="Times New Roman" w:hAnsiTheme="majorHAnsi" w:cstheme="majorHAnsi"/>
+                <w:color w:val="000000"/>
+                <w:lang w:eastAsia="pt-BR"/>
+              </w:rPr>
+              <w:t>Response Status: 200 Ok</w:t>
+            </w:r>
+          </w:p>
+        </w:tc>
+      </w:tr>
+      <w:tr>
+        <w:trPr>
+          <w:jc w:val="center"/>
+        </w:trPr>
+        <w:tc>
+          <w:tcPr>
+            <w:tcW w:w="8646" w:type="dxa"/>
+          </w:tcPr>
+          <w:p>
+            <w:pPr>
+              <w:pStyle w:val="NormalWeb"/>
+              <w:spacing w:before="0" w:beforeAutospacing="0" w:after="0" w:afterAutospacing="0"/>
+              <w:rPr>
+                <w:rFonts w:asciiTheme="majorHAnsi" w:hAnsiTheme="majorHAnsi" w:cstheme="majorHAnsi"/>
+              </w:rPr>
+            </w:pPr>
+            <w:r>
+              <w:rPr>
+                <w:rFonts w:asciiTheme="majorHAnsi" w:hAnsiTheme="majorHAnsi" w:cstheme="majorHAnsi"/>
+                <w:color w:val="000000"/>
+                <w:sz w:val="22"/>
+                <w:szCs w:val="22"/>
+              </w:rPr>
+              <w:t xml:space="preserve">Response Status: 404 </w:t>
+            </w:r>
+            <w:proofErr w:type="spellStart"/>
+            <w:r>
+              <w:rPr>
+                <w:rFonts w:asciiTheme="majorHAnsi" w:hAnsiTheme="majorHAnsi" w:cstheme="majorHAnsi"/>
+                <w:color w:val="000000"/>
+                <w:sz w:val="22"/>
+                <w:szCs w:val="22"/>
+              </w:rPr>
+              <w:t>Not</w:t>
+            </w:r>
+            <w:proofErr w:type="spellEnd"/>
+            <w:r>
+              <w:rPr>
+                <w:rFonts w:asciiTheme="majorHAnsi" w:hAnsiTheme="majorHAnsi" w:cstheme="majorHAnsi"/>
+                <w:color w:val="000000"/>
+                <w:sz w:val="22"/>
+                <w:szCs w:val="22"/>
+              </w:rPr>
+              <w:t xml:space="preserve"> </w:t>
+            </w:r>
+            <w:proofErr w:type="spellStart"/>
+            <w:r>
+              <w:rPr>
+                <w:rFonts w:asciiTheme="majorHAnsi" w:hAnsiTheme="majorHAnsi" w:cstheme="majorHAnsi"/>
+                <w:color w:val="000000"/>
+                <w:sz w:val="22"/>
+                <w:szCs w:val="22"/>
+              </w:rPr>
+              <w:t>Found</w:t>
+            </w:r>
+            <w:proofErr w:type="spellEnd"/>
+          </w:p>
+          <w:p>
+            <w:pPr>
+              <w:pStyle w:val="NormalWeb"/>
+              <w:spacing w:before="0" w:beforeAutospacing="0" w:after="0" w:afterAutospacing="0"/>
+              <w:rPr>
+                <w:rFonts w:asciiTheme="majorHAnsi" w:hAnsiTheme="majorHAnsi" w:cstheme="majorHAnsi"/>
+              </w:rPr>
+            </w:pPr>
+            <w:r>
+              <w:rPr>
+                <w:rFonts w:asciiTheme="majorHAnsi" w:hAnsiTheme="majorHAnsi" w:cstheme="majorHAnsi"/>
+                <w:color w:val="000000"/>
+                <w:sz w:val="22"/>
+                <w:szCs w:val="22"/>
+              </w:rPr>
+              <w:t xml:space="preserve">Response </w:t>
+            </w:r>
+            <w:proofErr w:type="spellStart"/>
+            <w:r>
+              <w:rPr>
+                <w:rFonts w:asciiTheme="majorHAnsi" w:hAnsiTheme="majorHAnsi" w:cstheme="majorHAnsi"/>
+                <w:color w:val="000000"/>
+                <w:sz w:val="22"/>
+                <w:szCs w:val="22"/>
+              </w:rPr>
+              <w:t>Body</w:t>
+            </w:r>
+            <w:proofErr w:type="spellEnd"/>
+            <w:r>
+              <w:rPr>
+                <w:rFonts w:asciiTheme="majorHAnsi" w:hAnsiTheme="majorHAnsi" w:cstheme="majorHAnsi"/>
+                <w:color w:val="000000"/>
+                <w:sz w:val="22"/>
+                <w:szCs w:val="22"/>
+              </w:rPr>
+              <w:t xml:space="preserve">: </w:t>
+            </w:r>
+            <w:proofErr w:type="spellStart"/>
+            <w:r>
+              <w:rPr>
+                <w:rFonts w:asciiTheme="majorHAnsi" w:hAnsiTheme="majorHAnsi" w:cstheme="majorHAnsi"/>
+                <w:color w:val="000000"/>
+                <w:sz w:val="22"/>
+                <w:szCs w:val="22"/>
+              </w:rPr>
+              <w:t>None</w:t>
+            </w:r>
+            <w:proofErr w:type="spellEnd"/>
+          </w:p>
+        </w:tc>
+      </w:tr>
+      <w:tr>
+        <w:trPr>
+          <w:jc w:val="center"/>
+        </w:trPr>
+        <w:tc>
+          <w:tcPr>
+            <w:tcW w:w="8646" w:type="dxa"/>
+          </w:tcPr>
+          <w:p>
+            <w:pPr>
+              <w:pStyle w:val="NormalWeb"/>
+              <w:spacing w:before="0" w:beforeAutospacing="0" w:after="0" w:afterAutospacing="0"/>
+              <w:rPr>
+                <w:rFonts w:asciiTheme="majorHAnsi" w:hAnsiTheme="majorHAnsi" w:cstheme="majorHAnsi"/>
+              </w:rPr>
+            </w:pPr>
+            <w:r>
+              <w:rPr>
+                <w:rFonts w:asciiTheme="majorHAnsi" w:hAnsiTheme="majorHAnsi" w:cstheme="majorHAnsi"/>
+                <w:color w:val="000000"/>
+                <w:sz w:val="22"/>
+                <w:szCs w:val="22"/>
+              </w:rPr>
+              <w:t xml:space="preserve">Response Status: 403 </w:t>
+            </w:r>
+            <w:proofErr w:type="spellStart"/>
+            <w:r>
+              <w:rPr>
+                <w:rFonts w:asciiTheme="majorHAnsi" w:hAnsiTheme="majorHAnsi" w:cstheme="majorHAnsi"/>
+                <w:color w:val="000000"/>
+                <w:sz w:val="22"/>
+                <w:szCs w:val="22"/>
+              </w:rPr>
+              <w:t>Forbidden</w:t>
+            </w:r>
+            <w:proofErr w:type="spellEnd"/>
+          </w:p>
+          <w:p>
+            <w:pPr>
+              <w:pStyle w:val="NormalWeb"/>
+              <w:spacing w:before="0" w:beforeAutospacing="0" w:after="0" w:afterAutospacing="0"/>
+              <w:rPr>
+                <w:rFonts w:asciiTheme="majorHAnsi" w:hAnsiTheme="majorHAnsi" w:cstheme="majorHAnsi"/>
+              </w:rPr>
+            </w:pPr>
+            <w:r>
+              <w:rPr>
+                <w:rFonts w:asciiTheme="majorHAnsi" w:hAnsiTheme="majorHAnsi" w:cstheme="majorHAnsi"/>
+                <w:color w:val="000000"/>
+                <w:sz w:val="22"/>
+                <w:szCs w:val="22"/>
+              </w:rPr>
+              <w:t xml:space="preserve">Response </w:t>
+            </w:r>
+            <w:proofErr w:type="spellStart"/>
+            <w:r>
+              <w:rPr>
+                <w:rFonts w:asciiTheme="majorHAnsi" w:hAnsiTheme="majorHAnsi" w:cstheme="majorHAnsi"/>
+                <w:color w:val="000000"/>
+                <w:sz w:val="22"/>
+                <w:szCs w:val="22"/>
+              </w:rPr>
+              <w:t>Body</w:t>
+            </w:r>
+            <w:proofErr w:type="spellEnd"/>
+            <w:r>
+              <w:rPr>
+                <w:rFonts w:asciiTheme="majorHAnsi" w:hAnsiTheme="majorHAnsi" w:cstheme="majorHAnsi"/>
+                <w:color w:val="000000"/>
+                <w:sz w:val="22"/>
+                <w:szCs w:val="22"/>
+              </w:rPr>
+              <w:t xml:space="preserve">: </w:t>
+            </w:r>
+            <w:proofErr w:type="spellStart"/>
+            <w:r>
+              <w:rPr>
+                <w:rFonts w:asciiTheme="majorHAnsi" w:hAnsiTheme="majorHAnsi" w:cstheme="majorHAnsi"/>
+                <w:color w:val="000000"/>
+                <w:sz w:val="22"/>
+                <w:szCs w:val="22"/>
+              </w:rPr>
+              <w:t>None</w:t>
+            </w:r>
+            <w:proofErr w:type="spellEnd"/>
+          </w:p>
+        </w:tc>
+      </w:tr>
+    </w:tbl>
+    <w:p>
+      <w:pPr>
+        <w:pStyle w:val="SemEspaamento"/>
+        <w:jc w:val="both"/>
+        <w:rPr>
+          <w:b/>
+        </w:rPr>
+      </w:pPr>
+      <w:r>
+        <w:rPr>
+          <w:b/>
+        </w:rPr>
+        <w:tab/>
+      </w:r>
+    </w:p>
+    <w:p>
+      <w:pPr>
+        <w:pStyle w:val="SemEspaamento"/>
+        <w:jc w:val="both"/>
+        <w:rPr>
+          <w:b/>
+        </w:rPr>
+      </w:pPr>
     </w:p>
     <w:sectPr>
       <w:pgSz w:w="11906" w:h="16838"/>
@@ -7046,7 +8424,7 @@
 </file>
 
 <file path=word/numbering.xml><?xml version="1.0" encoding="utf-8"?>
-<w:numbering xmlns:wpc="http://schemas.microsoft.com/office/word/2010/wordprocessingCanvas" xmlns:cx="http://schemas.microsoft.com/office/drawing/2014/chartex" xmlns:cx1="http://schemas.microsoft.com/office/drawing/2015/9/8/chartex" xmlns:cx2="http://schemas.microsoft.com/office/drawing/2015/10/21/chartex" xmlns:cx3="http://schemas.microsoft.com/office/drawing/2016/5/9/chartex" xmlns:cx4="http://schemas.microsoft.com/office/drawing/2016/5/10/chartex" xmlns:cx5="http://schemas.microsoft.com/office/drawing/2016/5/11/chartex" xmlns:mc="http://schemas.openxmlformats.org/markup-compatibility/2006" xmlns:o="urn:schemas-microsoft-com:office:office" xmlns:r="http://schemas.openxmlformats.org/officeDocument/2006/relationships" xmlns:m="http://schemas.openxmlformats.org/officeDocument/2006/math" xmlns:v="urn:schemas-microsoft-com:vml" xmlns:wp14="http://schemas.microsoft.com/office/word/2010/wordprocessingDrawing" xmlns:wp="http://schemas.openxmlformats.org/drawingml/2006/wordprocessingDrawing" xmlns:w10="urn:schemas-microsoft-com:office:word" xmlns:w="http://schemas.openxmlformats.org/wordprocessingml/2006/main" xmlns:w14="http://schemas.microsoft.com/office/word/2010/wordml" xmlns:w15="http://schemas.microsoft.com/office/word/2012/wordml" xmlns:w16se="http://schemas.microsoft.com/office/word/2015/wordml/symex" xmlns:wpg="http://schemas.microsoft.com/office/word/2010/wordprocessingGroup" xmlns:wpi="http://schemas.microsoft.com/office/word/2010/wordprocessingInk" xmlns:wne="http://schemas.microsoft.com/office/word/2006/wordml" xmlns:wps="http://schemas.microsoft.com/office/word/2010/wordprocessingShape" mc:Ignorable="w14 w15 w16se wp14">
+<w:numbering xmlns:wpc="http://schemas.microsoft.com/office/word/2010/wordprocessingCanvas" xmlns:cx="http://schemas.microsoft.com/office/drawing/2014/chartex" xmlns:mc="http://schemas.openxmlformats.org/markup-compatibility/2006" xmlns:o="urn:schemas-microsoft-com:office:office" xmlns:r="http://schemas.openxmlformats.org/officeDocument/2006/relationships" xmlns:m="http://schemas.openxmlformats.org/officeDocument/2006/math" xmlns:v="urn:schemas-microsoft-com:vml" xmlns:wp14="http://schemas.microsoft.com/office/word/2010/wordprocessingDrawing" xmlns:wp="http://schemas.openxmlformats.org/drawingml/2006/wordprocessingDrawing" xmlns:w10="urn:schemas-microsoft-com:office:word" xmlns:w="http://schemas.openxmlformats.org/wordprocessingml/2006/main" xmlns:w14="http://schemas.microsoft.com/office/word/2010/wordml" xmlns:w15="http://schemas.microsoft.com/office/word/2012/wordml" xmlns:w16se="http://schemas.microsoft.com/office/word/2015/wordml/symex" xmlns:wpg="http://schemas.microsoft.com/office/word/2010/wordprocessingGroup" xmlns:wpi="http://schemas.microsoft.com/office/word/2010/wordprocessingInk" xmlns:wne="http://schemas.microsoft.com/office/word/2006/wordml" xmlns:wps="http://schemas.microsoft.com/office/word/2010/wordprocessingShape" mc:Ignorable="w14 w15 w16se wp14">
   <w:abstractNum w:abstractNumId="0" w15:restartNumberingAfterBreak="0">
     <w:nsid w:val="1F8E3F6F"/>
     <w:multiLevelType w:val="hybridMultilevel"/>
@@ -8103,7 +9481,7 @@
       </w:pPr>
     </w:pPrDefault>
   </w:docDefaults>
-  <w:latentStyles w:defLockedState="0" w:defUIPriority="99" w:defSemiHidden="0" w:defUnhideWhenUsed="0" w:defQFormat="0" w:count="374">
+  <w:latentStyles w:defLockedState="0" w:defUIPriority="99" w:defSemiHidden="0" w:defUnhideWhenUsed="0" w:defQFormat="0" w:count="371">
     <w:lsdException w:name="Normal" w:uiPriority="0" w:qFormat="1"/>
     <w:lsdException w:name="heading 1" w:uiPriority="9" w:qFormat="1"/>
     <w:lsdException w:name="heading 2" w:semiHidden="1" w:uiPriority="9" w:unhideWhenUsed="1" w:qFormat="1"/>
@@ -8209,6 +9587,7 @@
     <w:lsdException w:name="HTML Sample" w:semiHidden="1" w:unhideWhenUsed="1"/>
     <w:lsdException w:name="HTML Typewriter" w:semiHidden="1" w:unhideWhenUsed="1"/>
     <w:lsdException w:name="HTML Variable" w:semiHidden="1" w:unhideWhenUsed="1"/>
+    <w:lsdException w:name="Normal Table" w:semiHidden="1" w:unhideWhenUsed="1"/>
     <w:lsdException w:name="annotation subject" w:semiHidden="1" w:unhideWhenUsed="1"/>
     <w:lsdException w:name="No List" w:semiHidden="1" w:unhideWhenUsed="1"/>
     <w:lsdException w:name="Outline List 1" w:semiHidden="1" w:unhideWhenUsed="1"/>
@@ -8253,6 +9632,7 @@
     <w:lsdException w:name="Table Professional" w:semiHidden="1" w:unhideWhenUsed="1"/>
     <w:lsdException w:name="Table Subtle 1" w:semiHidden="1" w:unhideWhenUsed="1"/>
     <w:lsdException w:name="Table Subtle 2" w:semiHidden="1" w:unhideWhenUsed="1"/>
+    <w:lsdException w:name="Table Web 1" w:semiHidden="1" w:unhideWhenUsed="1"/>
     <w:lsdException w:name="Table Web 2" w:semiHidden="1" w:unhideWhenUsed="1"/>
     <w:lsdException w:name="Table Web 3" w:semiHidden="1" w:unhideWhenUsed="1"/>
     <w:lsdException w:name="Balloon Text" w:semiHidden="1" w:unhideWhenUsed="1"/>
@@ -8473,9 +9853,6 @@
     <w:lsdException w:name="List Table 5 Dark Accent 6" w:uiPriority="50"/>
     <w:lsdException w:name="List Table 6 Colorful Accent 6" w:uiPriority="51"/>
     <w:lsdException w:name="List Table 7 Colorful Accent 6" w:uiPriority="52"/>
-    <w:lsdException w:name="Mention" w:semiHidden="1" w:unhideWhenUsed="1"/>
-    <w:lsdException w:name="Smart Hyperlink" w:semiHidden="1" w:unhideWhenUsed="1"/>
-    <w:lsdException w:name="Hashtag" w:semiHidden="1" w:unhideWhenUsed="1"/>
   </w:latentStyles>
   <w:style w:type="paragraph" w:default="1" w:styleId="Normal">
     <w:name w:val="Normal"/>

</xml_diff>